<commit_message>
updated frontend and backend
</commit_message>
<xml_diff>
--- a/Assignment 3.docx
+++ b/Assignment 3.docx
@@ -219,6 +219,26 @@
       <w:r>
         <w:t xml:space="preserve"> </w:t>
       </w:r>
+      <w:r>
+        <w:t>frontend.py</w:t>
+      </w:r>
+    </w:p>
+    <w:p>
+      <w:r>
+        <w:rPr>
+          <w:rFonts w:ascii="MS Gothic" w:eastAsia="MS Gothic" w:hAnsi="MS Gothic" w:cs="MS Gothic" w:hint="eastAsia"/>
+        </w:rPr>
+        <w:t>├</w:t>
+      </w:r>
+      <w:r>
+        <w:rPr>
+          <w:rFonts w:ascii="Calibri" w:hAnsi="Calibri" w:cs="Calibri"/>
+        </w:rPr>
+        <w:t>──</w:t>
+      </w:r>
+      <w:r>
+        <w:t xml:space="preserve"> </w:t>
+      </w:r>
       <w:proofErr w:type="spellStart"/>
       <w:proofErr w:type="gramStart"/>
       <w:r>
@@ -293,14 +313,11 @@
     </w:p>
     <w:p>
       <w:r>
-        <w:rPr>
-          <w:noProof/>
-        </w:rPr>
         <w:drawing>
-          <wp:inline distT="0" distB="0" distL="0" distR="0" wp14:anchorId="3FEFDAF6" wp14:editId="6FAFF62B">
-            <wp:extent cx="1867161" cy="2324424"/>
-            <wp:effectExtent l="0" t="0" r="0" b="0"/>
-            <wp:docPr id="1696455754" name="Picture 1"/>
+          <wp:inline distT="0" distB="0" distL="0" distR="0" wp14:anchorId="54DD3B99" wp14:editId="56F61CA7">
+            <wp:extent cx="1480376" cy="1914525"/>
+            <wp:effectExtent l="0" t="0" r="5715" b="0"/>
+            <wp:docPr id="148685558" name="Picture 1"/>
             <wp:cNvGraphicFramePr>
               <a:graphicFrameLocks xmlns:a="http://schemas.openxmlformats.org/drawingml/2006/main" noChangeAspect="1"/>
             </wp:cNvGraphicFramePr>
@@ -308,7 +325,7 @@
               <a:graphicData uri="http://schemas.openxmlformats.org/drawingml/2006/picture">
                 <pic:pic xmlns:pic="http://schemas.openxmlformats.org/drawingml/2006/picture">
                   <pic:nvPicPr>
-                    <pic:cNvPr id="1696455754" name=""/>
+                    <pic:cNvPr id="148685558" name=""/>
                     <pic:cNvPicPr/>
                   </pic:nvPicPr>
                   <pic:blipFill>
@@ -320,7 +337,7 @@
                   <pic:spPr>
                     <a:xfrm>
                       <a:off x="0" y="0"/>
-                      <a:ext cx="1867161" cy="2324424"/>
+                      <a:ext cx="1484878" cy="1920347"/>
                     </a:xfrm>
                     <a:prstGeom prst="rect">
                       <a:avLst/>
@@ -438,9 +455,9 @@
         </w:rPr>
         <w:lastRenderedPageBreak/>
         <w:drawing>
-          <wp:inline distT="0" distB="0" distL="0" distR="0" wp14:anchorId="503F29D0" wp14:editId="2233F02C">
-            <wp:extent cx="5858693" cy="2076740"/>
-            <wp:effectExtent l="0" t="0" r="8890" b="0"/>
+          <wp:inline distT="0" distB="0" distL="0" distR="0" wp14:anchorId="503F29D0" wp14:editId="5998BCBC">
+            <wp:extent cx="5857875" cy="1676400"/>
+            <wp:effectExtent l="0" t="0" r="9525" b="0"/>
             <wp:docPr id="610365839" name="Picture 1"/>
             <wp:cNvGraphicFramePr>
               <a:graphicFrameLocks xmlns:a="http://schemas.openxmlformats.org/drawingml/2006/main" noChangeAspect="1"/>
@@ -461,7 +478,7 @@
                   <pic:spPr>
                     <a:xfrm>
                       <a:off x="0" y="0"/>
-                      <a:ext cx="5858693" cy="2076740"/>
+                      <a:ext cx="5858707" cy="1676638"/>
                     </a:xfrm>
                     <a:prstGeom prst="rect">
                       <a:avLst/>
@@ -492,7 +509,25 @@
     </w:p>
     <w:p>
       <w:r>
-        <w:t xml:space="preserve">from flask import Flask, </w:t>
+        <w:t xml:space="preserve">from </w:t>
+      </w:r>
+      <w:r>
+        <w:rPr>
+          <w:u w:val="single"/>
+        </w:rPr>
+        <w:t>flask</w:t>
+      </w:r>
+      <w:r>
+        <w:t xml:space="preserve"> import </w:t>
+      </w:r>
+      <w:r>
+        <w:rPr>
+          <w:u w:val="single"/>
+        </w:rPr>
+        <w:t>Flask</w:t>
+      </w:r>
+      <w:r>
+        <w:t xml:space="preserve">, </w:t>
       </w:r>
       <w:proofErr w:type="spellStart"/>
       <w:r>
@@ -500,21 +535,8 @@
       </w:r>
       <w:proofErr w:type="spellEnd"/>
       <w:r>
-        <w:t xml:space="preserve">, request, </w:t>
-      </w:r>
-      <w:proofErr w:type="spellStart"/>
-      <w:r>
-        <w:t>render_template</w:t>
-      </w:r>
-      <w:proofErr w:type="spellEnd"/>
-      <w:r>
-        <w:t xml:space="preserve">, redirect, </w:t>
-      </w:r>
-      <w:proofErr w:type="spellStart"/>
-      <w:r>
-        <w:t>url_for</w:t>
-      </w:r>
-      <w:proofErr w:type="spellEnd"/>
+        <w:t>, request</w:t>
+      </w:r>
     </w:p>
     <w:p>
       <w:r>
@@ -522,6 +544,9 @@
       </w:r>
       <w:proofErr w:type="spellStart"/>
       <w:r>
+        <w:rPr>
+          <w:u w:val="single"/>
+        </w:rPr>
         <w:t>json</w:t>
       </w:r>
       <w:proofErr w:type="spellEnd"/>
@@ -532,6 +557,9 @@
       </w:r>
       <w:proofErr w:type="spellStart"/>
       <w:r>
+        <w:rPr>
+          <w:u w:val="single"/>
+        </w:rPr>
         <w:t>pymongo</w:t>
       </w:r>
       <w:proofErr w:type="spellEnd"/>
@@ -543,7 +571,19 @@
       <w:proofErr w:type="spellStart"/>
       <w:proofErr w:type="gramStart"/>
       <w:r>
-        <w:t>pymongo.errors</w:t>
+        <w:rPr>
+          <w:u w:val="single"/>
+        </w:rPr>
+        <w:t>pymongo</w:t>
+      </w:r>
+      <w:r>
+        <w:t>.</w:t>
+      </w:r>
+      <w:r>
+        <w:rPr>
+          <w:u w:val="single"/>
+        </w:rPr>
+        <w:t>errors</w:t>
       </w:r>
       <w:proofErr w:type="spellEnd"/>
       <w:proofErr w:type="gramEnd"/>
@@ -552,14 +592,118 @@
       </w:r>
       <w:proofErr w:type="spellStart"/>
       <w:r>
+        <w:rPr>
+          <w:u w:val="single"/>
+        </w:rPr>
         <w:t>PyMongoError</w:t>
       </w:r>
       <w:proofErr w:type="spellEnd"/>
     </w:p>
+    <w:p>
+      <w:r>
+        <w:t xml:space="preserve">from </w:t>
+      </w:r>
+      <w:proofErr w:type="spellStart"/>
+      <w:proofErr w:type="gramStart"/>
+      <w:r>
+        <w:rPr>
+          <w:u w:val="single"/>
+        </w:rPr>
+        <w:t>urllib</w:t>
+      </w:r>
+      <w:r>
+        <w:t>.</w:t>
+      </w:r>
+      <w:r>
+        <w:rPr>
+          <w:u w:val="single"/>
+        </w:rPr>
+        <w:t>parse</w:t>
+      </w:r>
+      <w:proofErr w:type="spellEnd"/>
+      <w:proofErr w:type="gramEnd"/>
+      <w:r>
+        <w:t xml:space="preserve"> import </w:t>
+      </w:r>
+      <w:proofErr w:type="spellStart"/>
+      <w:r>
+        <w:t>quote_plus</w:t>
+      </w:r>
+      <w:proofErr w:type="spellEnd"/>
+    </w:p>
+    <w:p>
+      <w:r>
+        <w:t xml:space="preserve">from </w:t>
+      </w:r>
+      <w:proofErr w:type="spellStart"/>
+      <w:r>
+        <w:rPr>
+          <w:u w:val="single"/>
+        </w:rPr>
+        <w:t>flask_cors</w:t>
+      </w:r>
+      <w:proofErr w:type="spellEnd"/>
+      <w:r>
+        <w:t xml:space="preserve"> import </w:t>
+      </w:r>
+      <w:r>
+        <w:rPr>
+          <w:u w:val="single"/>
+        </w:rPr>
+        <w:t>CORS</w:t>
+      </w:r>
+    </w:p>
     <w:p/>
     <w:p>
       <w:r>
-        <w:t>app = Flask(__name__)</w:t>
+        <w:t xml:space="preserve">app = </w:t>
+      </w:r>
+      <w:r>
+        <w:rPr>
+          <w:u w:val="single"/>
+        </w:rPr>
+        <w:t>Flask</w:t>
+      </w:r>
+      <w:r>
+        <w:t>(__name__)</w:t>
+      </w:r>
+    </w:p>
+    <w:p>
+      <w:proofErr w:type="gramStart"/>
+      <w:r>
+        <w:rPr>
+          <w:u w:val="single"/>
+        </w:rPr>
+        <w:t>CORS</w:t>
+      </w:r>
+      <w:r>
+        <w:t>(</w:t>
+      </w:r>
+      <w:proofErr w:type="gramEnd"/>
+      <w:r>
+        <w:t xml:space="preserve">app, </w:t>
+      </w:r>
+      <w:r>
+        <w:rPr>
+          <w:i/>
+          <w:iCs/>
+        </w:rPr>
+        <w:t>resources</w:t>
+      </w:r>
+      <w:proofErr w:type="gramStart"/>
+      <w:r>
+        <w:t>={</w:t>
+      </w:r>
+      <w:proofErr w:type="gramEnd"/>
+      <w:r>
+        <w:rPr>
+          <w:i/>
+          <w:iCs/>
+        </w:rPr>
+        <w:t>r</w:t>
+      </w:r>
+      <w:r>
+        <w:t>"/*": {"origins": "http://localhost:5000"}})</w:t>
       </w:r>
     </w:p>
     <w:p/>
@@ -570,15 +714,51 @@
     </w:p>
     <w:p>
       <w:r>
-        <w:t>MONGO_URI = "</w:t>
-      </w:r>
-      <w:proofErr w:type="spellStart"/>
-      <w:r>
-        <w:t>your_mongodb_atlas_connection_string</w:t>
-      </w:r>
-      <w:proofErr w:type="spellEnd"/>
-      <w:r>
-        <w:t>"</w:t>
+        <w:t xml:space="preserve">username = </w:t>
+      </w:r>
+      <w:proofErr w:type="spellStart"/>
+      <w:r>
+        <w:t>quote_plus</w:t>
+      </w:r>
+      <w:proofErr w:type="spellEnd"/>
+      <w:r>
+        <w:t xml:space="preserve">("rohitvpatil3") </w:t>
+      </w:r>
+    </w:p>
+    <w:p>
+      <w:r>
+        <w:t xml:space="preserve">password = </w:t>
+      </w:r>
+      <w:proofErr w:type="spellStart"/>
+      <w:r>
+        <w:t>quote_plus</w:t>
+      </w:r>
+      <w:proofErr w:type="spellEnd"/>
+      <w:r>
+        <w:t xml:space="preserve">("Rohitpatil@1") </w:t>
+      </w:r>
+    </w:p>
+    <w:p>
+      <w:r>
+        <w:t xml:space="preserve">MONGO_URI = </w:t>
+      </w:r>
+      <w:r>
+        <w:rPr>
+          <w:i/>
+          <w:iCs/>
+        </w:rPr>
+        <w:t>f</w:t>
+      </w:r>
+      <w:r>
+        <w:t>"mongodb+srv://{username</w:t>
+      </w:r>
+      <w:proofErr w:type="gramStart"/>
+      <w:r>
+        <w:t>}:{password}@yd.nldhork.mongodb.net</w:t>
+      </w:r>
+      <w:proofErr w:type="gramEnd"/>
+      <w:r>
+        <w:t>/?retryWrites=true&amp;w=majority&amp;appName=yd"</w:t>
       </w:r>
     </w:p>
     <w:p>
@@ -588,7 +768,19 @@
       <w:proofErr w:type="spellStart"/>
       <w:proofErr w:type="gramStart"/>
       <w:r>
-        <w:t>pymongo.MongoClient</w:t>
+        <w:rPr>
+          <w:u w:val="single"/>
+        </w:rPr>
+        <w:t>pymongo</w:t>
+      </w:r>
+      <w:r>
+        <w:t>.</w:t>
+      </w:r>
+      <w:r>
+        <w:rPr>
+          <w:u w:val="single"/>
+        </w:rPr>
+        <w:t>MongoClient</w:t>
       </w:r>
       <w:proofErr w:type="spellEnd"/>
       <w:proofErr w:type="gramEnd"/>
@@ -603,13 +795,7 @@
       </w:r>
       <w:proofErr w:type="spellEnd"/>
       <w:r>
-        <w:t xml:space="preserve"> = client['</w:t>
-      </w:r>
-      <w:r>
-        <w:t>yd</w:t>
-      </w:r>
-      <w:r>
-        <w:t>']</w:t>
+        <w:t xml:space="preserve"> = client['yd']</w:t>
       </w:r>
     </w:p>
     <w:p>
@@ -649,12 +835,29 @@
       </w:r>
       <w:proofErr w:type="gramEnd"/>
       <w:r>
-        <w:t>('/api', methods=['GET'])</w:t>
-      </w:r>
-    </w:p>
-    <w:p>
-      <w:r>
-        <w:t xml:space="preserve">def </w:t>
+        <w:t xml:space="preserve">('/api', </w:t>
+      </w:r>
+      <w:r>
+        <w:rPr>
+          <w:i/>
+          <w:iCs/>
+        </w:rPr>
+        <w:t>methods</w:t>
+      </w:r>
+      <w:r>
+        <w:t>=['GET'])</w:t>
+      </w:r>
+    </w:p>
+    <w:p>
+      <w:r>
+        <w:rPr>
+          <w:i/>
+          <w:iCs/>
+        </w:rPr>
+        <w:t>def</w:t>
+      </w:r>
+      <w:r>
+        <w:t xml:space="preserve"> </w:t>
       </w:r>
       <w:proofErr w:type="spellStart"/>
       <w:r>
@@ -675,325 +878,352 @@
     </w:p>
     <w:p>
       <w:r>
-        <w:t xml:space="preserve">    try:</w:t>
+        <w:t>    try:</w:t>
+      </w:r>
+    </w:p>
+    <w:p>
+      <w:r>
+        <w:t>        with open('</w:t>
+      </w:r>
+      <w:proofErr w:type="spellStart"/>
+      <w:proofErr w:type="gramStart"/>
+      <w:r>
+        <w:t>data.json</w:t>
+      </w:r>
+      <w:proofErr w:type="spellEnd"/>
+      <w:proofErr w:type="gramEnd"/>
+      <w:r>
+        <w:t>') as file:</w:t>
+      </w:r>
+    </w:p>
+    <w:p>
+      <w:r>
+        <w:t xml:space="preserve">            data = </w:t>
+      </w:r>
+      <w:proofErr w:type="spellStart"/>
+      <w:proofErr w:type="gramStart"/>
+      <w:r>
+        <w:rPr>
+          <w:u w:val="single"/>
+        </w:rPr>
+        <w:t>json</w:t>
+      </w:r>
+      <w:r>
+        <w:t>.load</w:t>
+      </w:r>
+      <w:proofErr w:type="spellEnd"/>
+      <w:proofErr w:type="gramEnd"/>
+      <w:r>
+        <w:t>(file)</w:t>
+      </w:r>
+    </w:p>
+    <w:p>
+      <w:r>
+        <w:t xml:space="preserve">        return </w:t>
+      </w:r>
+      <w:proofErr w:type="spellStart"/>
+      <w:r>
+        <w:t>jsonify</w:t>
+      </w:r>
+      <w:proofErr w:type="spellEnd"/>
+      <w:r>
+        <w:t>(data)</w:t>
+      </w:r>
+    </w:p>
+    <w:p>
+      <w:r>
+        <w:t xml:space="preserve">    except </w:t>
+      </w:r>
+      <w:proofErr w:type="spellStart"/>
+      <w:r>
+        <w:rPr>
+          <w:u w:val="single"/>
+        </w:rPr>
+        <w:t>FileNotFoundError</w:t>
+      </w:r>
+      <w:proofErr w:type="spellEnd"/>
+      <w:r>
+        <w:t>:</w:t>
+      </w:r>
+    </w:p>
+    <w:p>
+      <w:r>
+        <w:t xml:space="preserve">        return </w:t>
+      </w:r>
+      <w:proofErr w:type="spellStart"/>
+      <w:proofErr w:type="gramStart"/>
+      <w:r>
+        <w:t>jsonify</w:t>
+      </w:r>
+      <w:proofErr w:type="spellEnd"/>
+      <w:r>
+        <w:t>(</w:t>
+      </w:r>
+      <w:proofErr w:type="gramEnd"/>
+      <w:r>
+        <w:t>{"error": "Data file not found"}), 404</w:t>
+      </w:r>
+    </w:p>
+    <w:p/>
+    <w:p>
+      <w:r>
+        <w:t># Route to handle form submission</w:t>
+      </w:r>
+    </w:p>
+    <w:p>
+      <w:r>
+        <w:t>@</w:t>
+      </w:r>
+      <w:proofErr w:type="gramStart"/>
+      <w:r>
+        <w:t>app.route</w:t>
+      </w:r>
+      <w:proofErr w:type="gramEnd"/>
+      <w:r>
+        <w:t xml:space="preserve">('/submit', </w:t>
+      </w:r>
+      <w:r>
+        <w:rPr>
+          <w:i/>
+          <w:iCs/>
+        </w:rPr>
+        <w:t>methods</w:t>
+      </w:r>
+      <w:r>
+        <w:t>=['POST'])</w:t>
+      </w:r>
+    </w:p>
+    <w:p>
+      <w:r>
+        <w:rPr>
+          <w:i/>
+          <w:iCs/>
+        </w:rPr>
+        <w:t>def</w:t>
+      </w:r>
+      <w:r>
+        <w:t xml:space="preserve"> </w:t>
+      </w:r>
+      <w:proofErr w:type="gramStart"/>
+      <w:r>
+        <w:t>submit(</w:t>
+      </w:r>
+      <w:proofErr w:type="gramEnd"/>
+      <w:r>
+        <w:t>):</w:t>
+      </w:r>
+    </w:p>
+    <w:p>
+      <w:r>
+        <w:t xml:space="preserve">    data = </w:t>
+      </w:r>
+      <w:proofErr w:type="spellStart"/>
+      <w:r>
+        <w:t>request.get_</w:t>
+      </w:r>
+      <w:proofErr w:type="gramStart"/>
+      <w:r>
+        <w:t>json</w:t>
+      </w:r>
+      <w:proofErr w:type="spellEnd"/>
+      <w:r>
+        <w:t>(</w:t>
+      </w:r>
+      <w:proofErr w:type="gramEnd"/>
+      <w:r>
+        <w:t>)</w:t>
+      </w:r>
+    </w:p>
+    <w:p>
+      <w:r>
+        <w:t>    if not data or 'name' not in data or 'email' not in data:</w:t>
+      </w:r>
+    </w:p>
+    <w:p>
+      <w:r>
+        <w:t xml:space="preserve">        return </w:t>
+      </w:r>
+      <w:proofErr w:type="spellStart"/>
+      <w:proofErr w:type="gramStart"/>
+      <w:r>
+        <w:t>jsonify</w:t>
+      </w:r>
+      <w:proofErr w:type="spellEnd"/>
+      <w:r>
+        <w:t>(</w:t>
+      </w:r>
+      <w:proofErr w:type="gramEnd"/>
+      <w:r>
+        <w:t>{"error": "Invalid data"}), 400</w:t>
+      </w:r>
+    </w:p>
+    <w:p>
+      <w:r>
+        <w:t>    name = data['name']</w:t>
+      </w:r>
+    </w:p>
+    <w:p>
+      <w:r>
+        <w:t>    email = data['email']</w:t>
+      </w:r>
+    </w:p>
+    <w:p>
+      <w:r>
+        <w:t>    try:</w:t>
+      </w:r>
+    </w:p>
+    <w:p>
+      <w:r>
+        <w:t xml:space="preserve">        </w:t>
+      </w:r>
+      <w:proofErr w:type="spellStart"/>
+      <w:proofErr w:type="gramStart"/>
+      <w:r>
+        <w:t>collection.insert</w:t>
+      </w:r>
+      <w:proofErr w:type="gramEnd"/>
+      <w:r>
+        <w:t>_</w:t>
+      </w:r>
+      <w:proofErr w:type="gramStart"/>
+      <w:r>
+        <w:t>one</w:t>
+      </w:r>
+      <w:proofErr w:type="spellEnd"/>
+      <w:r>
+        <w:t>(</w:t>
+      </w:r>
+      <w:proofErr w:type="gramEnd"/>
+      <w:r>
+        <w:t>{"name": name, "email": email})</w:t>
+      </w:r>
+    </w:p>
+    <w:p>
+      <w:r>
+        <w:t xml:space="preserve">        return </w:t>
+      </w:r>
+      <w:proofErr w:type="spellStart"/>
+      <w:proofErr w:type="gramStart"/>
+      <w:r>
+        <w:t>jsonify</w:t>
+      </w:r>
+      <w:proofErr w:type="spellEnd"/>
+      <w:r>
+        <w:t>(</w:t>
+      </w:r>
+      <w:proofErr w:type="gramEnd"/>
+      <w:r>
+        <w:t>{"message": "Data submitted successfully"}), 200</w:t>
+      </w:r>
+    </w:p>
+    <w:p>
+      <w:r>
+        <w:t xml:space="preserve">    except </w:t>
+      </w:r>
+      <w:proofErr w:type="spellStart"/>
+      <w:r>
+        <w:rPr>
+          <w:u w:val="single"/>
+        </w:rPr>
+        <w:t>PyMongoError</w:t>
+      </w:r>
+      <w:proofErr w:type="spellEnd"/>
+      <w:r>
+        <w:t xml:space="preserve"> as e:</w:t>
+      </w:r>
+    </w:p>
+    <w:p>
+      <w:r>
+        <w:t xml:space="preserve">        return </w:t>
+      </w:r>
+      <w:proofErr w:type="spellStart"/>
+      <w:proofErr w:type="gramStart"/>
+      <w:r>
+        <w:t>jsonify</w:t>
+      </w:r>
+      <w:proofErr w:type="spellEnd"/>
+      <w:r>
+        <w:t>(</w:t>
+      </w:r>
+      <w:proofErr w:type="gramEnd"/>
+      <w:r>
+        <w:t xml:space="preserve">{"error": </w:t>
+      </w:r>
+      <w:proofErr w:type="spellStart"/>
+      <w:r>
+        <w:rPr>
+          <w:i/>
+          <w:iCs/>
+        </w:rPr>
+        <w:t>f</w:t>
+      </w:r>
+      <w:r>
+        <w:t>"An</w:t>
+      </w:r>
+      <w:proofErr w:type="spellEnd"/>
+      <w:r>
+        <w:t xml:space="preserve"> error occurred: {</w:t>
+      </w:r>
+      <w:r>
+        <w:rPr>
+          <w:u w:val="single"/>
+        </w:rPr>
+        <w:t>str</w:t>
+      </w:r>
+      <w:r>
+        <w:t>(e)}"}), 500</w:t>
+      </w:r>
+    </w:p>
+    <w:p/>
+    <w:p>
+      <w:r>
+        <w:t>if __name__ == '__main__':</w:t>
       </w:r>
     </w:p>
     <w:p>
       <w:r>
         <w:lastRenderedPageBreak/>
-        <w:t xml:space="preserve">        with open('</w:t>
+        <w:t xml:space="preserve">    </w:t>
       </w:r>
       <w:proofErr w:type="spellStart"/>
       <w:proofErr w:type="gramStart"/>
       <w:r>
-        <w:t>data.json</w:t>
-      </w:r>
-      <w:proofErr w:type="spellEnd"/>
+        <w:t>app.run</w:t>
+      </w:r>
+      <w:proofErr w:type="spellEnd"/>
+      <w:r>
+        <w:t>(</w:t>
+      </w:r>
       <w:proofErr w:type="gramEnd"/>
       <w:r>
-        <w:t>') as file:</w:t>
-      </w:r>
-    </w:p>
-    <w:p>
-      <w:r>
-        <w:t xml:space="preserve">            data = </w:t>
-      </w:r>
-      <w:proofErr w:type="spellStart"/>
-      <w:proofErr w:type="gramStart"/>
-      <w:r>
-        <w:t>json.load</w:t>
-      </w:r>
-      <w:proofErr w:type="spellEnd"/>
-      <w:proofErr w:type="gramEnd"/>
-      <w:r>
-        <w:t>(file)</w:t>
-      </w:r>
-    </w:p>
-    <w:p>
-      <w:r>
-        <w:t xml:space="preserve">        return </w:t>
-      </w:r>
-      <w:proofErr w:type="spellStart"/>
-      <w:r>
-        <w:t>jsonify</w:t>
-      </w:r>
-      <w:proofErr w:type="spellEnd"/>
-      <w:r>
-        <w:t>(data)</w:t>
-      </w:r>
-    </w:p>
-    <w:p>
-      <w:r>
-        <w:t xml:space="preserve">    except </w:t>
-      </w:r>
-      <w:proofErr w:type="spellStart"/>
-      <w:r>
-        <w:t>FileNotFoundError</w:t>
-      </w:r>
-      <w:proofErr w:type="spellEnd"/>
-      <w:r>
-        <w:t>:</w:t>
-      </w:r>
-    </w:p>
-    <w:p>
-      <w:r>
-        <w:t xml:space="preserve">        return </w:t>
-      </w:r>
-      <w:proofErr w:type="spellStart"/>
-      <w:proofErr w:type="gramStart"/>
-      <w:r>
-        <w:t>jsonify</w:t>
-      </w:r>
-      <w:proofErr w:type="spellEnd"/>
-      <w:r>
-        <w:t>(</w:t>
-      </w:r>
-      <w:proofErr w:type="gramEnd"/>
-      <w:r>
-        <w:t>{"error": "Data file not found"}), 404</w:t>
+        <w:rPr>
+          <w:i/>
+          <w:iCs/>
+        </w:rPr>
+        <w:t>port</w:t>
+      </w:r>
+      <w:r>
+        <w:t xml:space="preserve">=5001, </w:t>
+      </w:r>
+      <w:r>
+        <w:rPr>
+          <w:i/>
+          <w:iCs/>
+        </w:rPr>
+        <w:t>debug</w:t>
+      </w:r>
+      <w:r>
+        <w:t>=True)</w:t>
       </w:r>
     </w:p>
     <w:p/>
     <w:p>
       <w:r>
-        <w:t># Route to render form</w:t>
-      </w:r>
-    </w:p>
-    <w:p>
-      <w:r>
-        <w:t>@</w:t>
-      </w:r>
-      <w:proofErr w:type="gramStart"/>
-      <w:r>
-        <w:t>app.route</w:t>
-      </w:r>
-      <w:proofErr w:type="gramEnd"/>
-      <w:r>
-        <w:t>('/', methods</w:t>
-      </w:r>
-      <w:proofErr w:type="gramStart"/>
-      <w:r>
-        <w:t>=[</w:t>
-      </w:r>
-      <w:proofErr w:type="gramEnd"/>
-      <w:r>
-        <w:t>'GET', 'POST'])</w:t>
-      </w:r>
-    </w:p>
-    <w:p>
-      <w:r>
-        <w:t xml:space="preserve">def </w:t>
-      </w:r>
-      <w:proofErr w:type="gramStart"/>
-      <w:r>
-        <w:t>form(</w:t>
-      </w:r>
-      <w:proofErr w:type="gramEnd"/>
-      <w:r>
-        <w:t>):</w:t>
-      </w:r>
-    </w:p>
-    <w:p>
-      <w:r>
-        <w:t xml:space="preserve">    error = None</w:t>
-      </w:r>
-    </w:p>
-    <w:p>
-      <w:r>
-        <w:t xml:space="preserve">    if </w:t>
-      </w:r>
-      <w:proofErr w:type="spellStart"/>
-      <w:proofErr w:type="gramStart"/>
-      <w:r>
-        <w:t>request.method</w:t>
-      </w:r>
-      <w:proofErr w:type="spellEnd"/>
-      <w:proofErr w:type="gramEnd"/>
-      <w:r>
-        <w:t xml:space="preserve"> == 'POST':</w:t>
-      </w:r>
-    </w:p>
-    <w:p>
-      <w:r>
-        <w:t xml:space="preserve">        name = </w:t>
-      </w:r>
-      <w:proofErr w:type="spellStart"/>
-      <w:r>
-        <w:t>request.form.get</w:t>
-      </w:r>
-      <w:proofErr w:type="spellEnd"/>
-      <w:r>
-        <w:t>('name')</w:t>
-      </w:r>
-    </w:p>
-    <w:p>
-      <w:r>
-        <w:t xml:space="preserve">        email = </w:t>
-      </w:r>
-      <w:proofErr w:type="spellStart"/>
-      <w:r>
-        <w:t>request.form.get</w:t>
-      </w:r>
-      <w:proofErr w:type="spellEnd"/>
-      <w:r>
-        <w:t>('email')</w:t>
-      </w:r>
-    </w:p>
-    <w:p>
-      <w:r>
-        <w:t xml:space="preserve">        try:</w:t>
-      </w:r>
-    </w:p>
-    <w:p>
-      <w:r>
-        <w:t xml:space="preserve">            </w:t>
-      </w:r>
-      <w:proofErr w:type="spellStart"/>
-      <w:proofErr w:type="gramStart"/>
-      <w:r>
-        <w:t>collection.insert</w:t>
-      </w:r>
-      <w:proofErr w:type="gramEnd"/>
-      <w:r>
-        <w:t>_</w:t>
-      </w:r>
-      <w:proofErr w:type="gramStart"/>
-      <w:r>
-        <w:t>one</w:t>
-      </w:r>
-      <w:proofErr w:type="spellEnd"/>
-      <w:r>
-        <w:t>(</w:t>
-      </w:r>
-      <w:proofErr w:type="gramEnd"/>
-      <w:r>
-        <w:t>{"name": name, "email": email})</w:t>
-      </w:r>
-    </w:p>
-    <w:p>
-      <w:r>
-        <w:t xml:space="preserve">            return redirect(</w:t>
-      </w:r>
-      <w:proofErr w:type="spellStart"/>
-      <w:r>
-        <w:t>url_for</w:t>
-      </w:r>
-      <w:proofErr w:type="spellEnd"/>
-      <w:r>
-        <w:t>('success'))</w:t>
-      </w:r>
-    </w:p>
-    <w:p>
-      <w:r>
-        <w:t xml:space="preserve">        except </w:t>
-      </w:r>
-      <w:proofErr w:type="spellStart"/>
-      <w:r>
-        <w:t>PyMongoError</w:t>
-      </w:r>
-      <w:proofErr w:type="spellEnd"/>
-      <w:r>
-        <w:t xml:space="preserve"> as e:</w:t>
-      </w:r>
-    </w:p>
-    <w:p>
-      <w:r>
-        <w:t xml:space="preserve">            error = </w:t>
-      </w:r>
-      <w:proofErr w:type="spellStart"/>
-      <w:r>
-        <w:t>f"An</w:t>
-      </w:r>
-      <w:proofErr w:type="spellEnd"/>
-      <w:r>
-        <w:t xml:space="preserve"> error occurred: {str(e)}"</w:t>
-      </w:r>
-    </w:p>
-    <w:p>
-      <w:r>
-        <w:t xml:space="preserve">    return </w:t>
-      </w:r>
-      <w:proofErr w:type="spellStart"/>
-      <w:r>
-        <w:t>render_</w:t>
-      </w:r>
-      <w:proofErr w:type="gramStart"/>
-      <w:r>
-        <w:t>template</w:t>
-      </w:r>
-      <w:proofErr w:type="spellEnd"/>
-      <w:r>
-        <w:t>(</w:t>
-      </w:r>
-      <w:proofErr w:type="gramEnd"/>
-      <w:r>
-        <w:t>'form.html', error=error)</w:t>
-      </w:r>
-    </w:p>
-    <w:p/>
-    <w:p>
-      <w:r>
-        <w:t># Success Page</w:t>
-      </w:r>
-    </w:p>
-    <w:p>
-      <w:r>
-        <w:t>@</w:t>
-      </w:r>
-      <w:proofErr w:type="gramStart"/>
-      <w:r>
-        <w:t>app.route</w:t>
-      </w:r>
-      <w:proofErr w:type="gramEnd"/>
-      <w:r>
-        <w:t>('/</w:t>
-      </w:r>
-      <w:proofErr w:type="gramStart"/>
-      <w:r>
-        <w:t>success'</w:t>
-      </w:r>
-      <w:proofErr w:type="gramEnd"/>
-      <w:r>
-        <w:t>)</w:t>
-      </w:r>
-    </w:p>
-    <w:p>
-      <w:r>
-        <w:t xml:space="preserve">def </w:t>
-      </w:r>
-      <w:proofErr w:type="gramStart"/>
-      <w:r>
-        <w:t>success(</w:t>
-      </w:r>
-      <w:proofErr w:type="gramEnd"/>
-      <w:r>
-        <w:t>):</w:t>
-      </w:r>
-    </w:p>
-    <w:p>
-      <w:r>
-        <w:t xml:space="preserve">    return </w:t>
-      </w:r>
-      <w:proofErr w:type="spellStart"/>
-      <w:r>
-        <w:t>render_template</w:t>
-      </w:r>
-      <w:proofErr w:type="spellEnd"/>
-      <w:r>
-        <w:t>('success.html')</w:t>
-      </w:r>
-    </w:p>
-    <w:p>
-      <w:r>
-        <w:rPr>
-          <w:noProof/>
-        </w:rPr>
-        <w:lastRenderedPageBreak/>
         <w:drawing>
-          <wp:inline distT="0" distB="0" distL="0" distR="0" wp14:anchorId="0BD6E186" wp14:editId="33033189">
-            <wp:extent cx="5943600" cy="7525385"/>
-            <wp:effectExtent l="0" t="0" r="0" b="0"/>
-            <wp:docPr id="1005219090" name="Picture 1"/>
+          <wp:inline distT="0" distB="0" distL="0" distR="0" wp14:anchorId="49F6E500" wp14:editId="2DE1DEAE">
+            <wp:extent cx="5857875" cy="7515225"/>
+            <wp:effectExtent l="0" t="0" r="9525" b="9525"/>
+            <wp:docPr id="1615002492" name="Picture 1"/>
             <wp:cNvGraphicFramePr>
               <a:graphicFrameLocks xmlns:a="http://schemas.openxmlformats.org/drawingml/2006/main" noChangeAspect="1"/>
             </wp:cNvGraphicFramePr>
@@ -1001,7 +1231,7 @@
               <a:graphicData uri="http://schemas.openxmlformats.org/drawingml/2006/picture">
                 <pic:pic xmlns:pic="http://schemas.openxmlformats.org/drawingml/2006/picture">
                   <pic:nvPicPr>
-                    <pic:cNvPr id="1005219090" name=""/>
+                    <pic:cNvPr id="1615002492" name=""/>
                     <pic:cNvPicPr/>
                   </pic:nvPicPr>
                   <pic:blipFill>
@@ -1013,7 +1243,7 @@
                   <pic:spPr>
                     <a:xfrm>
                       <a:off x="0" y="0"/>
-                      <a:ext cx="5943600" cy="7525385"/>
+                      <a:ext cx="5861519" cy="7519900"/>
                     </a:xfrm>
                     <a:prstGeom prst="rect">
                       <a:avLst/>
@@ -1027,6 +1257,7 @@
       </w:r>
     </w:p>
     <w:p/>
+    <w:p/>
     <w:p>
       <w:pPr>
         <w:rPr>
@@ -1039,172 +1270,230 @@
           <w:b/>
           <w:bCs/>
         </w:rPr>
-        <w:t>3. templates/form.html</w:t>
-      </w:r>
-    </w:p>
-    <w:p>
-      <w:r>
-        <w:lastRenderedPageBreak/>
-        <w:t>&lt;!DOCTYPE html&gt;</w:t>
-      </w:r>
-    </w:p>
-    <w:p>
-      <w:r>
-        <w:t>&lt;html&gt;</w:t>
-      </w:r>
-    </w:p>
-    <w:p>
-      <w:r>
-        <w:t>&lt;head&gt;&lt;title&gt;Submit Data&lt;/title&gt;&lt;/head&gt;</w:t>
-      </w:r>
-    </w:p>
-    <w:p>
-      <w:r>
-        <w:t>&lt;body&gt;</w:t>
-      </w:r>
-    </w:p>
-    <w:p>
-      <w:r>
-        <w:t xml:space="preserve">  &lt;h2&gt;Submit Your Info&lt;/h2&gt;</w:t>
-      </w:r>
-    </w:p>
-    <w:p>
-      <w:r>
-        <w:t xml:space="preserve">  {% if error %}</w:t>
-      </w:r>
-    </w:p>
-    <w:p>
-      <w:r>
-        <w:t xml:space="preserve">    &lt;p style="</w:t>
-      </w:r>
-      <w:proofErr w:type="spellStart"/>
+        <w:t>3.</w:t>
+      </w:r>
+      <w:r>
+        <w:rPr>
+          <w:b/>
+          <w:bCs/>
+        </w:rPr>
+        <w:t xml:space="preserve"> frontend.py</w:t>
+      </w:r>
+    </w:p>
+    <w:p>
+      <w:r>
+        <w:t xml:space="preserve">from </w:t>
+      </w:r>
+      <w:r>
+        <w:rPr>
+          <w:u w:val="single"/>
+        </w:rPr>
+        <w:t>flask</w:t>
+      </w:r>
+      <w:r>
+        <w:t xml:space="preserve"> import </w:t>
+      </w:r>
+      <w:r>
+        <w:rPr>
+          <w:u w:val="single"/>
+        </w:rPr>
+        <w:t>Flask</w:t>
+      </w:r>
+      <w:r>
+        <w:t xml:space="preserve">, </w:t>
+      </w:r>
+      <w:proofErr w:type="spellStart"/>
+      <w:r>
+        <w:t>render_template</w:t>
+      </w:r>
+      <w:proofErr w:type="spellEnd"/>
+    </w:p>
+    <w:p>
+      <w:r>
+        <w:t xml:space="preserve">app = </w:t>
+      </w:r>
       <w:proofErr w:type="gramStart"/>
       <w:r>
-        <w:t>color:red</w:t>
-      </w:r>
-      <w:proofErr w:type="spellEnd"/>
+        <w:rPr>
+          <w:u w:val="single"/>
+        </w:rPr>
+        <w:t>Flask</w:t>
+      </w:r>
+      <w:r>
+        <w:t>(</w:t>
+      </w:r>
       <w:proofErr w:type="gramEnd"/>
       <w:r>
-        <w:t>;"</w:t>
+        <w:t xml:space="preserve">__name__, </w:t>
+      </w:r>
+      <w:proofErr w:type="spellStart"/>
+      <w:r>
+        <w:rPr>
+          <w:i/>
+          <w:iCs/>
+        </w:rPr>
+        <w:t>template_folder</w:t>
+      </w:r>
+      <w:proofErr w:type="spellEnd"/>
+      <w:r>
+        <w:t>='</w:t>
       </w:r>
       <w:proofErr w:type="gramStart"/>
       <w:r>
-        <w:t>&gt;{{ error</w:t>
+        <w:t>templates'</w:t>
       </w:r>
       <w:proofErr w:type="gramEnd"/>
       <w:r>
+        <w:t>)</w:t>
+      </w:r>
+    </w:p>
+    <w:p>
+      <w:r>
+        <w:t>@</w:t>
+      </w:r>
+      <w:proofErr w:type="gramStart"/>
+      <w:r>
+        <w:t>app.route</w:t>
+      </w:r>
+      <w:proofErr w:type="gramEnd"/>
+      <w:r>
+        <w:t>('/')</w:t>
+      </w:r>
+    </w:p>
+    <w:p>
+      <w:r>
+        <w:rPr>
+          <w:i/>
+          <w:iCs/>
+        </w:rPr>
+        <w:t>def</w:t>
+      </w:r>
+      <w:r>
         <w:t xml:space="preserve"> </w:t>
       </w:r>
       <w:proofErr w:type="gramStart"/>
       <w:r>
-        <w:t>}}&lt;</w:t>
+        <w:t>form(</w:t>
       </w:r>
       <w:proofErr w:type="gramEnd"/>
       <w:r>
-        <w:t>/p&gt;</w:t>
-      </w:r>
-    </w:p>
-    <w:p>
-      <w:r>
-        <w:t xml:space="preserve">  {% endif %}</w:t>
-      </w:r>
-    </w:p>
-    <w:p>
-      <w:r>
-        <w:t xml:space="preserve">  &lt;form method="post"&gt;</w:t>
-      </w:r>
-    </w:p>
-    <w:p>
-      <w:r>
-        <w:t xml:space="preserve">    Name: &lt;input type="text" name="name" required&gt;&lt;</w:t>
-      </w:r>
-      <w:proofErr w:type="spellStart"/>
-      <w:r>
-        <w:t>br</w:t>
-      </w:r>
-      <w:proofErr w:type="spellEnd"/>
-      <w:r>
-        <w:t>&gt;&lt;</w:t>
-      </w:r>
-      <w:proofErr w:type="spellStart"/>
-      <w:r>
-        <w:t>br</w:t>
-      </w:r>
-      <w:proofErr w:type="spellEnd"/>
-      <w:r>
-        <w:t>&gt;</w:t>
-      </w:r>
-    </w:p>
-    <w:p>
-      <w:r>
-        <w:t xml:space="preserve">    Email: &lt;input type="email" name="email" required&gt;&lt;</w:t>
-      </w:r>
-      <w:proofErr w:type="spellStart"/>
-      <w:r>
-        <w:t>br</w:t>
-      </w:r>
-      <w:proofErr w:type="spellEnd"/>
-      <w:r>
-        <w:t>&gt;&lt;</w:t>
-      </w:r>
-      <w:proofErr w:type="spellStart"/>
-      <w:r>
-        <w:t>br</w:t>
-      </w:r>
-      <w:proofErr w:type="spellEnd"/>
-      <w:r>
-        <w:t>&gt;</w:t>
-      </w:r>
-    </w:p>
-    <w:p>
-      <w:r>
-        <w:t xml:space="preserve">    &lt;input type="submit" value="Submit"&gt;</w:t>
-      </w:r>
-    </w:p>
-    <w:p>
-      <w:r>
-        <w:t xml:space="preserve">&lt;a </w:t>
-      </w:r>
-      <w:proofErr w:type="spellStart"/>
-      <w:r>
-        <w:t>href</w:t>
-      </w:r>
-      <w:proofErr w:type="spellEnd"/>
-      <w:r>
-        <w:t>="/</w:t>
-      </w:r>
-      <w:proofErr w:type="spellStart"/>
-      <w:r>
-        <w:t>api</w:t>
-      </w:r>
-      <w:proofErr w:type="spellEnd"/>
-      <w:r>
-        <w:t>"&gt;&lt;button type="button"&gt;View Data&lt;/button&gt;&lt;/a&gt;</w:t>
-      </w:r>
-    </w:p>
-    <w:p>
-      <w:r>
-        <w:t xml:space="preserve">  &lt;/form&gt;</w:t>
-      </w:r>
-    </w:p>
-    <w:p>
-      <w:r>
-        <w:t>&lt;/body&gt;</w:t>
-      </w:r>
-    </w:p>
-    <w:p>
-      <w:r>
-        <w:t>&lt;/html&gt;</w:t>
-      </w:r>
-    </w:p>
-    <w:p>
-      <w:r>
-        <w:lastRenderedPageBreak/>
+        <w:t>):</w:t>
+      </w:r>
+    </w:p>
+    <w:p>
+      <w:r>
+        <w:t xml:space="preserve">    return </w:t>
+      </w:r>
+      <w:proofErr w:type="spellStart"/>
+      <w:r>
+        <w:t>render_template</w:t>
+      </w:r>
+      <w:proofErr w:type="spellEnd"/>
+      <w:r>
+        <w:t>('form.html')</w:t>
+      </w:r>
+    </w:p>
+    <w:p>
+      <w:r>
+        <w:t>@</w:t>
+      </w:r>
+      <w:proofErr w:type="gramStart"/>
+      <w:r>
+        <w:t>app.route</w:t>
+      </w:r>
+      <w:proofErr w:type="gramEnd"/>
+      <w:r>
+        <w:t>('/</w:t>
+      </w:r>
+      <w:proofErr w:type="gramStart"/>
+      <w:r>
+        <w:t>success'</w:t>
+      </w:r>
+      <w:proofErr w:type="gramEnd"/>
+      <w:r>
+        <w:t>)</w:t>
+      </w:r>
+    </w:p>
+    <w:p>
+      <w:r>
+        <w:rPr>
+          <w:i/>
+          <w:iCs/>
+        </w:rPr>
+        <w:t>def</w:t>
+      </w:r>
+      <w:r>
+        <w:t xml:space="preserve"> </w:t>
+      </w:r>
+      <w:proofErr w:type="gramStart"/>
+      <w:r>
+        <w:t>success(</w:t>
+      </w:r>
+      <w:proofErr w:type="gramEnd"/>
+      <w:r>
+        <w:t>):</w:t>
+      </w:r>
+    </w:p>
+    <w:p>
+      <w:r>
+        <w:t xml:space="preserve">    return </w:t>
+      </w:r>
+      <w:proofErr w:type="spellStart"/>
+      <w:r>
+        <w:t>render_template</w:t>
+      </w:r>
+      <w:proofErr w:type="spellEnd"/>
+      <w:r>
+        <w:t>('success.html')</w:t>
+      </w:r>
+    </w:p>
+    <w:p>
+      <w:r>
+        <w:t>if __name__ == '__main__':</w:t>
+      </w:r>
+    </w:p>
+    <w:p>
+      <w:r>
+        <w:t xml:space="preserve">    </w:t>
+      </w:r>
+      <w:proofErr w:type="spellStart"/>
+      <w:proofErr w:type="gramStart"/>
+      <w:r>
+        <w:t>app.run</w:t>
+      </w:r>
+      <w:proofErr w:type="spellEnd"/>
+      <w:r>
+        <w:t>(</w:t>
+      </w:r>
+      <w:proofErr w:type="gramEnd"/>
+      <w:r>
+        <w:rPr>
+          <w:i/>
+          <w:iCs/>
+        </w:rPr>
+        <w:t>port</w:t>
+      </w:r>
+      <w:r>
+        <w:t xml:space="preserve">=5000, </w:t>
+      </w:r>
+      <w:r>
+        <w:rPr>
+          <w:i/>
+          <w:iCs/>
+        </w:rPr>
+        <w:t>debug</w:t>
+      </w:r>
+      <w:r>
+        <w:t>=True)</w:t>
+      </w:r>
+    </w:p>
+    <w:p>
+      <w:r>
         <w:drawing>
-          <wp:inline distT="0" distB="0" distL="0" distR="0" wp14:anchorId="66AE46C3" wp14:editId="6B27A547">
-            <wp:extent cx="5943600" cy="3601085"/>
+          <wp:inline distT="0" distB="0" distL="0" distR="0" wp14:anchorId="089F255E" wp14:editId="5C693501">
+            <wp:extent cx="4324954" cy="3086531"/>
             <wp:effectExtent l="0" t="0" r="0" b="0"/>
-            <wp:docPr id="1292337132" name="Picture 1"/>
+            <wp:docPr id="471688865" name="Picture 1"/>
             <wp:cNvGraphicFramePr>
               <a:graphicFrameLocks xmlns:a="http://schemas.openxmlformats.org/drawingml/2006/main" noChangeAspect="1"/>
             </wp:cNvGraphicFramePr>
@@ -1212,7 +1501,7 @@
               <a:graphicData uri="http://schemas.openxmlformats.org/drawingml/2006/picture">
                 <pic:pic xmlns:pic="http://schemas.openxmlformats.org/drawingml/2006/picture">
                   <pic:nvPicPr>
-                    <pic:cNvPr id="1292337132" name=""/>
+                    <pic:cNvPr id="471688865" name=""/>
                     <pic:cNvPicPr/>
                   </pic:nvPicPr>
                   <pic:blipFill>
@@ -1224,7 +1513,7 @@
                   <pic:spPr>
                     <a:xfrm>
                       <a:off x="0" y="0"/>
-                      <a:ext cx="5943600" cy="3601085"/>
+                      <a:ext cx="4324954" cy="3086531"/>
                     </a:xfrm>
                     <a:prstGeom prst="rect">
                       <a:avLst/>
@@ -1250,7 +1539,14 @@
           <w:b/>
           <w:bCs/>
         </w:rPr>
-        <w:t>4. templates/success.html</w:t>
+        <w:t>4</w:t>
+      </w:r>
+      <w:r>
+        <w:rPr>
+          <w:b/>
+          <w:bCs/>
+        </w:rPr>
+        <w:t>. templates/form.html</w:t>
       </w:r>
     </w:p>
     <w:p>
@@ -1260,11 +1556,685 @@
     </w:p>
     <w:p>
       <w:r>
+        <w:lastRenderedPageBreak/>
         <w:t>&lt;html&gt;</w:t>
       </w:r>
     </w:p>
     <w:p>
       <w:r>
+        <w:t>&lt;head&gt;&lt;title&gt;Submit Data&lt;/title&gt;&lt;/head&gt;</w:t>
+      </w:r>
+    </w:p>
+    <w:p>
+      <w:r>
+        <w:t>&lt;body&gt;</w:t>
+      </w:r>
+    </w:p>
+    <w:p>
+      <w:r>
+        <w:t>  &lt;h2&gt;Submit Your Info&lt;/h2&gt;</w:t>
+      </w:r>
+    </w:p>
+    <w:p>
+      <w:r>
+        <w:t>  {% if error %}</w:t>
+      </w:r>
+    </w:p>
+    <w:p>
+      <w:r>
+        <w:t>    &lt;p style="</w:t>
+      </w:r>
+      <w:proofErr w:type="spellStart"/>
+      <w:proofErr w:type="gramStart"/>
+      <w:r>
+        <w:t>color:red</w:t>
+      </w:r>
+      <w:proofErr w:type="spellEnd"/>
+      <w:proofErr w:type="gramEnd"/>
+      <w:r>
+        <w:t>;"</w:t>
+      </w:r>
+      <w:proofErr w:type="gramStart"/>
+      <w:r>
+        <w:t>&gt;{{ error</w:t>
+      </w:r>
+      <w:proofErr w:type="gramEnd"/>
+      <w:r>
+        <w:t xml:space="preserve"> </w:t>
+      </w:r>
+      <w:proofErr w:type="gramStart"/>
+      <w:r>
+        <w:t>}}&lt;</w:t>
+      </w:r>
+      <w:proofErr w:type="gramEnd"/>
+      <w:r>
+        <w:t>/p&gt;</w:t>
+      </w:r>
+    </w:p>
+    <w:p>
+      <w:r>
+        <w:t>  {% endif %}</w:t>
+      </w:r>
+    </w:p>
+    <w:p>
+      <w:r>
+        <w:t>  &lt;form id="</w:t>
+      </w:r>
+      <w:proofErr w:type="spellStart"/>
+      <w:r>
+        <w:t>dataForm</w:t>
+      </w:r>
+      <w:proofErr w:type="spellEnd"/>
+      <w:r>
+        <w:t>"&gt;</w:t>
+      </w:r>
+    </w:p>
+    <w:p>
+      <w:r>
+        <w:t>    Name: &lt;input type="text" id="name" name="name" required&gt;&lt;</w:t>
+      </w:r>
+      <w:proofErr w:type="spellStart"/>
+      <w:r>
+        <w:t>br</w:t>
+      </w:r>
+      <w:proofErr w:type="spellEnd"/>
+      <w:r>
+        <w:t>&gt;&lt;</w:t>
+      </w:r>
+      <w:proofErr w:type="spellStart"/>
+      <w:r>
+        <w:t>br</w:t>
+      </w:r>
+      <w:proofErr w:type="spellEnd"/>
+      <w:r>
+        <w:t>&gt;</w:t>
+      </w:r>
+    </w:p>
+    <w:p>
+      <w:r>
+        <w:t>    Email: &lt;input type="email" id="email" name="email" required&gt;&lt;</w:t>
+      </w:r>
+      <w:proofErr w:type="spellStart"/>
+      <w:r>
+        <w:t>br</w:t>
+      </w:r>
+      <w:proofErr w:type="spellEnd"/>
+      <w:r>
+        <w:t>&gt;&lt;</w:t>
+      </w:r>
+      <w:proofErr w:type="spellStart"/>
+      <w:r>
+        <w:t>br</w:t>
+      </w:r>
+      <w:proofErr w:type="spellEnd"/>
+      <w:r>
+        <w:t>&gt;</w:t>
+      </w:r>
+    </w:p>
+    <w:p>
+      <w:r>
+        <w:t>    &lt;input type="submit" value="Submit"&gt;</w:t>
+      </w:r>
+    </w:p>
+    <w:p>
+      <w:r>
+        <w:t xml:space="preserve">    &lt;a </w:t>
+      </w:r>
+      <w:proofErr w:type="spellStart"/>
+      <w:r>
+        <w:t>href</w:t>
+      </w:r>
+      <w:proofErr w:type="spellEnd"/>
+      <w:r>
+        <w:t>="</w:t>
+      </w:r>
+      <w:r>
+        <w:t>http://localhost:5001</w:t>
+      </w:r>
+      <w:r>
+        <w:t>/</w:t>
+      </w:r>
+      <w:proofErr w:type="spellStart"/>
+      <w:r>
+        <w:t>api</w:t>
+      </w:r>
+      <w:proofErr w:type="spellEnd"/>
+      <w:r>
+        <w:t>"&gt;&lt;button type="button"&gt;View Data&lt;/button&gt;&lt;/a&gt;</w:t>
+      </w:r>
+    </w:p>
+    <w:p>
+      <w:r>
+        <w:t>  &lt;/form&gt;</w:t>
+      </w:r>
+    </w:p>
+    <w:p/>
+    <w:p>
+      <w:r>
+        <w:t>  &lt;p id="error" style="</w:t>
+      </w:r>
+      <w:proofErr w:type="spellStart"/>
+      <w:proofErr w:type="gramStart"/>
+      <w:r>
+        <w:t>color:red</w:t>
+      </w:r>
+      <w:proofErr w:type="spellEnd"/>
+      <w:proofErr w:type="gramEnd"/>
+      <w:r>
+        <w:t>;"&gt;&lt;/p&gt;</w:t>
+      </w:r>
+    </w:p>
+    <w:p/>
+    <w:p>
+      <w:r>
+        <w:t>  &lt;script&gt;</w:t>
+      </w:r>
+    </w:p>
+    <w:p>
+      <w:r>
+        <w:t xml:space="preserve">    </w:t>
+      </w:r>
+      <w:r>
+        <w:rPr>
+          <w:i/>
+          <w:iCs/>
+        </w:rPr>
+        <w:t>const</w:t>
+      </w:r>
+      <w:r>
+        <w:t xml:space="preserve"> form = </w:t>
+      </w:r>
+      <w:proofErr w:type="spellStart"/>
+      <w:proofErr w:type="gramStart"/>
+      <w:r>
+        <w:t>document.getElementById</w:t>
+      </w:r>
+      <w:proofErr w:type="spellEnd"/>
+      <w:proofErr w:type="gramEnd"/>
+      <w:r>
+        <w:t>('</w:t>
+      </w:r>
+      <w:proofErr w:type="spellStart"/>
+      <w:r>
+        <w:t>dataForm</w:t>
+      </w:r>
+      <w:proofErr w:type="spellEnd"/>
+      <w:r>
+        <w:t>');</w:t>
+      </w:r>
+    </w:p>
+    <w:p>
+      <w:r>
+        <w:t xml:space="preserve">    </w:t>
+      </w:r>
+      <w:r>
+        <w:rPr>
+          <w:i/>
+          <w:iCs/>
+        </w:rPr>
+        <w:t>const</w:t>
+      </w:r>
+      <w:r>
+        <w:t xml:space="preserve"> </w:t>
+      </w:r>
+      <w:proofErr w:type="spellStart"/>
+      <w:r>
+        <w:t>errorPara</w:t>
+      </w:r>
+      <w:proofErr w:type="spellEnd"/>
+      <w:r>
+        <w:t xml:space="preserve"> = </w:t>
+      </w:r>
+      <w:proofErr w:type="spellStart"/>
+      <w:proofErr w:type="gramStart"/>
+      <w:r>
+        <w:t>document.getElementById</w:t>
+      </w:r>
+      <w:proofErr w:type="spellEnd"/>
+      <w:proofErr w:type="gramEnd"/>
+      <w:r>
+        <w:t>('error');</w:t>
+      </w:r>
+    </w:p>
+    <w:p/>
+    <w:p>
+      <w:r>
+        <w:t xml:space="preserve">    </w:t>
+      </w:r>
+      <w:proofErr w:type="spellStart"/>
+      <w:proofErr w:type="gramStart"/>
+      <w:r>
+        <w:t>form.addEventListener</w:t>
+      </w:r>
+      <w:proofErr w:type="spellEnd"/>
+      <w:proofErr w:type="gramEnd"/>
+      <w:r>
+        <w:t>('submit', async (</w:t>
+      </w:r>
+      <w:r>
+        <w:rPr>
+          <w:i/>
+          <w:iCs/>
+        </w:rPr>
+        <w:t>e</w:t>
+      </w:r>
+      <w:r>
+        <w:t xml:space="preserve">) </w:t>
+      </w:r>
+      <w:r>
+        <w:rPr>
+          <w:i/>
+          <w:iCs/>
+        </w:rPr>
+        <w:t>=&gt;</w:t>
+      </w:r>
+      <w:r>
+        <w:t xml:space="preserve"> {</w:t>
+      </w:r>
+    </w:p>
+    <w:p>
+      <w:r>
+        <w:t xml:space="preserve">      </w:t>
+      </w:r>
+      <w:proofErr w:type="spellStart"/>
+      <w:proofErr w:type="gramStart"/>
+      <w:r>
+        <w:rPr>
+          <w:i/>
+          <w:iCs/>
+        </w:rPr>
+        <w:t>e</w:t>
+      </w:r>
+      <w:r>
+        <w:t>.preventDefault</w:t>
+      </w:r>
+      <w:proofErr w:type="spellEnd"/>
+      <w:proofErr w:type="gramEnd"/>
+      <w:r>
+        <w:t>();</w:t>
+      </w:r>
+    </w:p>
+    <w:p>
+      <w:r>
+        <w:t xml:space="preserve">      </w:t>
+      </w:r>
+      <w:proofErr w:type="spellStart"/>
+      <w:r>
+        <w:t>errorPara.textContent</w:t>
+      </w:r>
+      <w:proofErr w:type="spellEnd"/>
+      <w:r>
+        <w:t xml:space="preserve"> = '';</w:t>
+      </w:r>
+    </w:p>
+    <w:p/>
+    <w:p>
+      <w:r>
+        <w:t xml:space="preserve">      </w:t>
+      </w:r>
+      <w:r>
+        <w:rPr>
+          <w:i/>
+          <w:iCs/>
+        </w:rPr>
+        <w:t>const</w:t>
+      </w:r>
+      <w:r>
+        <w:t xml:space="preserve"> name = </w:t>
+      </w:r>
+      <w:proofErr w:type="spellStart"/>
+      <w:proofErr w:type="gramStart"/>
+      <w:r>
+        <w:t>document.getElementById</w:t>
+      </w:r>
+      <w:proofErr w:type="spellEnd"/>
+      <w:proofErr w:type="gramEnd"/>
+      <w:r>
+        <w:t>('name').value;</w:t>
+      </w:r>
+    </w:p>
+    <w:p>
+      <w:r>
+        <w:t xml:space="preserve">      </w:t>
+      </w:r>
+      <w:r>
+        <w:rPr>
+          <w:i/>
+          <w:iCs/>
+        </w:rPr>
+        <w:t>const</w:t>
+      </w:r>
+      <w:r>
+        <w:t xml:space="preserve"> email = </w:t>
+      </w:r>
+      <w:proofErr w:type="spellStart"/>
+      <w:proofErr w:type="gramStart"/>
+      <w:r>
+        <w:t>document.getElementById</w:t>
+      </w:r>
+      <w:proofErr w:type="spellEnd"/>
+      <w:proofErr w:type="gramEnd"/>
+      <w:r>
+        <w:t>('email').value;</w:t>
+      </w:r>
+    </w:p>
+    <w:p/>
+    <w:p>
+      <w:r>
+        <w:t>      try {</w:t>
+      </w:r>
+    </w:p>
+    <w:p>
+      <w:r>
+        <w:t xml:space="preserve">        </w:t>
+      </w:r>
+      <w:r>
+        <w:rPr>
+          <w:i/>
+          <w:iCs/>
+        </w:rPr>
+        <w:t>const</w:t>
+      </w:r>
+      <w:r>
+        <w:t xml:space="preserve"> response = await </w:t>
+      </w:r>
+      <w:proofErr w:type="gramStart"/>
+      <w:r>
+        <w:t>fetch(</w:t>
+      </w:r>
+      <w:proofErr w:type="gramEnd"/>
+      <w:r>
+        <w:t>'http://localhost:5001/submit', {</w:t>
+      </w:r>
+    </w:p>
+    <w:p>
+      <w:r>
+        <w:t>          method: 'POST',</w:t>
+      </w:r>
+    </w:p>
+    <w:p>
+      <w:r>
+        <w:t>          headers: {</w:t>
+      </w:r>
+    </w:p>
+    <w:p>
+      <w:r>
+        <w:t>            'Content-Type': 'application/</w:t>
+      </w:r>
+      <w:proofErr w:type="spellStart"/>
+      <w:r>
+        <w:t>json</w:t>
+      </w:r>
+      <w:proofErr w:type="spellEnd"/>
+      <w:r>
+        <w:t>'</w:t>
+      </w:r>
+    </w:p>
+    <w:p>
+      <w:r>
+        <w:t>          },</w:t>
+      </w:r>
+    </w:p>
+    <w:p>
+      <w:r>
+        <w:t xml:space="preserve">          body: </w:t>
+      </w:r>
+      <w:proofErr w:type="spellStart"/>
+      <w:r>
+        <w:t>JSON.stringify</w:t>
+      </w:r>
+      <w:proofErr w:type="spellEnd"/>
+      <w:proofErr w:type="gramStart"/>
+      <w:r>
+        <w:t>({ name</w:t>
+      </w:r>
+      <w:proofErr w:type="gramEnd"/>
+      <w:r>
+        <w:t xml:space="preserve">, </w:t>
+      </w:r>
+      <w:proofErr w:type="gramStart"/>
+      <w:r>
+        <w:t>email }</w:t>
+      </w:r>
+      <w:proofErr w:type="gramEnd"/>
+      <w:r>
+        <w:t>)</w:t>
+      </w:r>
+    </w:p>
+    <w:p>
+      <w:r>
+        <w:t>        });</w:t>
+      </w:r>
+    </w:p>
+    <w:p/>
+    <w:p>
+      <w:r>
+        <w:t xml:space="preserve">        </w:t>
+      </w:r>
+      <w:r>
+        <w:rPr>
+          <w:i/>
+          <w:iCs/>
+        </w:rPr>
+        <w:t>const</w:t>
+      </w:r>
+      <w:r>
+        <w:t xml:space="preserve"> result = await </w:t>
+      </w:r>
+      <w:proofErr w:type="spellStart"/>
+      <w:proofErr w:type="gramStart"/>
+      <w:r>
+        <w:t>response.json</w:t>
+      </w:r>
+      <w:proofErr w:type="spellEnd"/>
+      <w:proofErr w:type="gramEnd"/>
+      <w:r>
+        <w:t>();</w:t>
+      </w:r>
+    </w:p>
+    <w:p/>
+    <w:p>
+      <w:r>
+        <w:t>        if (</w:t>
+      </w:r>
+      <w:proofErr w:type="spellStart"/>
+      <w:proofErr w:type="gramStart"/>
+      <w:r>
+        <w:t>response.ok</w:t>
+      </w:r>
+      <w:proofErr w:type="spellEnd"/>
+      <w:proofErr w:type="gramEnd"/>
+      <w:r>
+        <w:t>) {</w:t>
+      </w:r>
+    </w:p>
+    <w:p>
+      <w:r>
+        <w:t xml:space="preserve">          </w:t>
+      </w:r>
+      <w:proofErr w:type="spellStart"/>
+      <w:proofErr w:type="gramStart"/>
+      <w:r>
+        <w:t>window.location</w:t>
+      </w:r>
+      <w:proofErr w:type="gramEnd"/>
+      <w:r>
+        <w:t>.href</w:t>
+      </w:r>
+      <w:proofErr w:type="spellEnd"/>
+      <w:r>
+        <w:t xml:space="preserve"> = '/</w:t>
+      </w:r>
+      <w:proofErr w:type="gramStart"/>
+      <w:r>
+        <w:t>success'</w:t>
+      </w:r>
+      <w:proofErr w:type="gramEnd"/>
+      <w:r>
+        <w:t>;</w:t>
+      </w:r>
+    </w:p>
+    <w:p>
+      <w:r>
+        <w:t>        } else {</w:t>
+      </w:r>
+    </w:p>
+    <w:p>
+      <w:r>
+        <w:t xml:space="preserve">          </w:t>
+      </w:r>
+      <w:proofErr w:type="spellStart"/>
+      <w:r>
+        <w:t>errorPara.textContent</w:t>
+      </w:r>
+      <w:proofErr w:type="spellEnd"/>
+      <w:r>
+        <w:t xml:space="preserve"> = </w:t>
+      </w:r>
+      <w:proofErr w:type="spellStart"/>
+      <w:proofErr w:type="gramStart"/>
+      <w:r>
+        <w:t>result.error</w:t>
+      </w:r>
+      <w:proofErr w:type="spellEnd"/>
+      <w:proofErr w:type="gramEnd"/>
+      <w:r>
+        <w:t xml:space="preserve"> || 'An error occurred';</w:t>
+      </w:r>
+    </w:p>
+    <w:p>
+      <w:r>
+        <w:t>        }</w:t>
+      </w:r>
+    </w:p>
+    <w:p>
+      <w:r>
+        <w:t>      } catch (error) {</w:t>
+      </w:r>
+    </w:p>
+    <w:p>
+      <w:r>
+        <w:t xml:space="preserve">        </w:t>
+      </w:r>
+      <w:proofErr w:type="spellStart"/>
+      <w:r>
+        <w:t>errorPara.textContent</w:t>
+      </w:r>
+      <w:proofErr w:type="spellEnd"/>
+      <w:r>
+        <w:t xml:space="preserve"> = 'Failed to submit data: ' + </w:t>
+      </w:r>
+      <w:proofErr w:type="spellStart"/>
+      <w:proofErr w:type="gramStart"/>
+      <w:r>
+        <w:t>error.message</w:t>
+      </w:r>
+      <w:proofErr w:type="spellEnd"/>
+      <w:proofErr w:type="gramEnd"/>
+      <w:r>
+        <w:t>;</w:t>
+      </w:r>
+    </w:p>
+    <w:p>
+      <w:r>
+        <w:t>      }</w:t>
+      </w:r>
+    </w:p>
+    <w:p>
+      <w:r>
+        <w:t>    });</w:t>
+      </w:r>
+    </w:p>
+    <w:p>
+      <w:r>
+        <w:t>  &lt;/script&gt;</w:t>
+      </w:r>
+    </w:p>
+    <w:p>
+      <w:r>
+        <w:t>&lt;/body&gt;</w:t>
+      </w:r>
+    </w:p>
+    <w:p>
+      <w:r>
+        <w:t>&lt;/html&gt;</w:t>
+      </w:r>
+    </w:p>
+    <w:p>
+      <w:r>
+        <w:lastRenderedPageBreak/>
+        <w:drawing>
+          <wp:inline distT="0" distB="0" distL="0" distR="0" wp14:anchorId="48C9C9BA" wp14:editId="004CC5D5">
+            <wp:extent cx="5466715" cy="8229600"/>
+            <wp:effectExtent l="0" t="0" r="635" b="0"/>
+            <wp:docPr id="261110160" name="Picture 1"/>
+            <wp:cNvGraphicFramePr>
+              <a:graphicFrameLocks xmlns:a="http://schemas.openxmlformats.org/drawingml/2006/main" noChangeAspect="1"/>
+            </wp:cNvGraphicFramePr>
+            <a:graphic xmlns:a="http://schemas.openxmlformats.org/drawingml/2006/main">
+              <a:graphicData uri="http://schemas.openxmlformats.org/drawingml/2006/picture">
+                <pic:pic xmlns:pic="http://schemas.openxmlformats.org/drawingml/2006/picture">
+                  <pic:nvPicPr>
+                    <pic:cNvPr id="261110160" name=""/>
+                    <pic:cNvPicPr/>
+                  </pic:nvPicPr>
+                  <pic:blipFill>
+                    <a:blip r:embed="rId11"/>
+                    <a:stretch>
+                      <a:fillRect/>
+                    </a:stretch>
+                  </pic:blipFill>
+                  <pic:spPr>
+                    <a:xfrm>
+                      <a:off x="0" y="0"/>
+                      <a:ext cx="5466715" cy="8229600"/>
+                    </a:xfrm>
+                    <a:prstGeom prst="rect">
+                      <a:avLst/>
+                    </a:prstGeom>
+                  </pic:spPr>
+                </pic:pic>
+              </a:graphicData>
+            </a:graphic>
+          </wp:inline>
+        </w:drawing>
+      </w:r>
+    </w:p>
+    <w:p/>
+    <w:p>
+      <w:pPr>
+        <w:rPr>
+          <w:b/>
+          <w:bCs/>
+        </w:rPr>
+      </w:pPr>
+      <w:r>
+        <w:rPr>
+          <w:b/>
+          <w:bCs/>
+        </w:rPr>
+        <w:t>5</w:t>
+      </w:r>
+      <w:r>
+        <w:rPr>
+          <w:b/>
+          <w:bCs/>
+        </w:rPr>
+        <w:t>. templates/success.html</w:t>
+      </w:r>
+    </w:p>
+    <w:p>
+      <w:r>
+        <w:t>&lt;!DOCTYPE html&gt;</w:t>
+      </w:r>
+    </w:p>
+    <w:p>
+      <w:r>
+        <w:t>&lt;html&gt;</w:t>
+      </w:r>
+    </w:p>
+    <w:p>
+      <w:r>
         <w:t>&lt;head&gt;&lt;title&gt;Success&lt;/title&gt;&lt;/head&gt;</w:t>
       </w:r>
     </w:p>
@@ -1306,7 +2276,6 @@
         <w:rPr>
           <w:noProof/>
         </w:rPr>
-        <w:lastRenderedPageBreak/>
         <w:drawing>
           <wp:inline distT="0" distB="0" distL="0" distR="0" wp14:anchorId="5A7DDA58" wp14:editId="50F44039">
             <wp:extent cx="5039428" cy="2829320"/>
@@ -1323,7 +2292,7 @@
                     <pic:cNvPicPr/>
                   </pic:nvPicPr>
                   <pic:blipFill>
-                    <a:blip r:embed="rId11"/>
+                    <a:blip r:embed="rId12"/>
                     <a:stretch>
                       <a:fillRect/>
                     </a:stretch>
@@ -1385,6 +2354,7 @@
         <w:rPr>
           <w:noProof/>
         </w:rPr>
+        <w:lastRenderedPageBreak/>
         <w:drawing>
           <wp:inline distT="0" distB="0" distL="0" distR="0" wp14:anchorId="26CFCFDF" wp14:editId="14D8FA22">
             <wp:extent cx="5229955" cy="1286054"/>
@@ -1401,7 +2371,7 @@
                     <pic:cNvPicPr/>
                   </pic:nvPicPr>
                   <pic:blipFill>
-                    <a:blip r:embed="rId12"/>
+                    <a:blip r:embed="rId13"/>
                     <a:stretch>
                       <a:fillRect/>
                     </a:stretch>
@@ -1508,7 +2478,7 @@
       <w:r>
         <w:t xml:space="preserve">Form: </w:t>
       </w:r>
-      <w:hyperlink r:id="rId13" w:history="1">
+      <w:hyperlink r:id="rId14" w:history="1">
         <w:r>
           <w:rPr>
             <w:rStyle w:val="Hyperlink"/>
@@ -1525,10 +2495,9 @@
         </w:numPr>
       </w:pPr>
       <w:r>
-        <w:lastRenderedPageBreak/>
         <w:t xml:space="preserve">API: </w:t>
       </w:r>
-      <w:hyperlink r:id="rId14" w:history="1">
+      <w:hyperlink r:id="rId15" w:history="1">
         <w:r>
           <w:rPr>
             <w:rStyle w:val="Hyperlink"/>
@@ -1559,7 +2528,7 @@
                     <pic:cNvPicPr/>
                   </pic:nvPicPr>
                   <pic:blipFill>
-                    <a:blip r:embed="rId15"/>
+                    <a:blip r:embed="rId16"/>
                     <a:stretch>
                       <a:fillRect/>
                     </a:stretch>
@@ -1584,15 +2553,41 @@
           </wp:inline>
         </w:drawing>
       </w:r>
-      <w:r>
-        <w:t>.</w:t>
-      </w:r>
-      <w:r>
+    </w:p>
+    <w:p>
+      <w:r>
+        <w:t>Frontend</w:t>
+      </w:r>
+      <w:r>
+        <w:t xml:space="preserve"> </w:t>
+      </w:r>
+      <w:proofErr w:type="gramStart"/>
+      <w:r>
+        <w:t>Running :</w:t>
+      </w:r>
+      <w:proofErr w:type="gramEnd"/>
+      <w:r>
+        <w:t xml:space="preserve"> </w:t>
+      </w:r>
+    </w:p>
+    <w:p>
+      <w:pPr>
+        <w:rPr>
+          <w:b/>
+          <w:bCs/>
+        </w:rPr>
+      </w:pPr>
+      <w:r>
+        <w:rPr>
+          <w:b/>
+          <w:bCs/>
+        </w:rPr>
+        <w:lastRenderedPageBreak/>
         <w:drawing>
-          <wp:inline distT="0" distB="0" distL="0" distR="0" wp14:anchorId="35D67CAD" wp14:editId="5818D1B8">
-            <wp:extent cx="5943600" cy="1788160"/>
-            <wp:effectExtent l="0" t="0" r="0" b="2540"/>
-            <wp:docPr id="1539691896" name="Picture 1"/>
+          <wp:inline distT="0" distB="0" distL="0" distR="0" wp14:anchorId="7D210BAC" wp14:editId="5270699B">
+            <wp:extent cx="5943600" cy="2066925"/>
+            <wp:effectExtent l="0" t="0" r="0" b="9525"/>
+            <wp:docPr id="1169952121" name="Picture 1"/>
             <wp:cNvGraphicFramePr>
               <a:graphicFrameLocks xmlns:a="http://schemas.openxmlformats.org/drawingml/2006/main" noChangeAspect="1"/>
             </wp:cNvGraphicFramePr>
@@ -1600,47 +2595,7 @@
               <a:graphicData uri="http://schemas.openxmlformats.org/drawingml/2006/picture">
                 <pic:pic xmlns:pic="http://schemas.openxmlformats.org/drawingml/2006/picture">
                   <pic:nvPicPr>
-                    <pic:cNvPr id="1539691896" name=""/>
-                    <pic:cNvPicPr/>
-                  </pic:nvPicPr>
-                  <pic:blipFill>
-                    <a:blip r:embed="rId16"/>
-                    <a:stretch>
-                      <a:fillRect/>
-                    </a:stretch>
-                  </pic:blipFill>
-                  <pic:spPr>
-                    <a:xfrm>
-                      <a:off x="0" y="0"/>
-                      <a:ext cx="5943600" cy="1788160"/>
-                    </a:xfrm>
-                    <a:prstGeom prst="rect">
-                      <a:avLst/>
-                    </a:prstGeom>
-                  </pic:spPr>
-                </pic:pic>
-              </a:graphicData>
-            </a:graphic>
-          </wp:inline>
-        </w:drawing>
-      </w:r>
-    </w:p>
-    <w:p>
-      <w:r>
-        <w:lastRenderedPageBreak/>
-        <w:drawing>
-          <wp:inline distT="0" distB="0" distL="0" distR="0" wp14:anchorId="0FA3990A" wp14:editId="77465684">
-            <wp:extent cx="5943600" cy="5520690"/>
-            <wp:effectExtent l="0" t="0" r="0" b="3810"/>
-            <wp:docPr id="911551727" name="Picture 1"/>
-            <wp:cNvGraphicFramePr>
-              <a:graphicFrameLocks xmlns:a="http://schemas.openxmlformats.org/drawingml/2006/main" noChangeAspect="1"/>
-            </wp:cNvGraphicFramePr>
-            <a:graphic xmlns:a="http://schemas.openxmlformats.org/drawingml/2006/main">
-              <a:graphicData uri="http://schemas.openxmlformats.org/drawingml/2006/picture">
-                <pic:pic xmlns:pic="http://schemas.openxmlformats.org/drawingml/2006/picture">
-                  <pic:nvPicPr>
-                    <pic:cNvPr id="911551727" name=""/>
+                    <pic:cNvPr id="1169952121" name=""/>
                     <pic:cNvPicPr/>
                   </pic:nvPicPr>
                   <pic:blipFill>
@@ -1652,7 +2607,7 @@
                   <pic:spPr>
                     <a:xfrm>
                       <a:off x="0" y="0"/>
-                      <a:ext cx="5943600" cy="5520690"/>
+                      <a:ext cx="5943600" cy="2066925"/>
                     </a:xfrm>
                     <a:prstGeom prst="rect">
                       <a:avLst/>
@@ -1666,12 +2621,22 @@
       </w:r>
     </w:p>
     <w:p>
-      <w:r>
+      <w:pPr>
+        <w:rPr>
+          <w:b/>
+          <w:bCs/>
+        </w:rPr>
+      </w:pPr>
+      <w:r>
+        <w:rPr>
+          <w:b/>
+          <w:bCs/>
+        </w:rPr>
         <w:drawing>
-          <wp:inline distT="0" distB="0" distL="0" distR="0" wp14:anchorId="1F96D982" wp14:editId="217377DD">
-            <wp:extent cx="5943600" cy="2002155"/>
-            <wp:effectExtent l="0" t="0" r="0" b="0"/>
-            <wp:docPr id="1585719555" name="Picture 1"/>
+          <wp:inline distT="0" distB="0" distL="0" distR="0" wp14:anchorId="054E93CD" wp14:editId="5F80D1B2">
+            <wp:extent cx="5943600" cy="5251450"/>
+            <wp:effectExtent l="0" t="0" r="0" b="6350"/>
+            <wp:docPr id="1096547558" name="Picture 1"/>
             <wp:cNvGraphicFramePr>
               <a:graphicFrameLocks xmlns:a="http://schemas.openxmlformats.org/drawingml/2006/main" noChangeAspect="1"/>
             </wp:cNvGraphicFramePr>
@@ -1679,7 +2644,7 @@
               <a:graphicData uri="http://schemas.openxmlformats.org/drawingml/2006/picture">
                 <pic:pic xmlns:pic="http://schemas.openxmlformats.org/drawingml/2006/picture">
                   <pic:nvPicPr>
-                    <pic:cNvPr id="1585719555" name=""/>
+                    <pic:cNvPr id="1096547558" name=""/>
                     <pic:cNvPicPr/>
                   </pic:nvPicPr>
                   <pic:blipFill>
@@ -1691,7 +2656,7 @@
                   <pic:spPr>
                     <a:xfrm>
                       <a:off x="0" y="0"/>
-                      <a:ext cx="5943600" cy="2002155"/>
+                      <a:ext cx="5943600" cy="5251450"/>
                     </a:xfrm>
                     <a:prstGeom prst="rect">
                       <a:avLst/>
@@ -1705,13 +2670,38 @@
       </w:r>
     </w:p>
     <w:p>
-      <w:r>
+      <w:pPr>
+        <w:rPr>
+          <w:b/>
+          <w:bCs/>
+        </w:rPr>
+      </w:pPr>
+      <w:r>
+        <w:rPr>
+          <w:b/>
+          <w:bCs/>
+        </w:rPr>
+        <w:t>Run the backend server:</w:t>
+      </w:r>
+    </w:p>
+    <w:p>
+      <w:pPr>
+        <w:rPr>
+          <w:b/>
+          <w:bCs/>
+        </w:rPr>
+      </w:pPr>
+      <w:r>
+        <w:rPr>
+          <w:b/>
+          <w:bCs/>
+        </w:rPr>
         <w:lastRenderedPageBreak/>
         <w:drawing>
-          <wp:inline distT="0" distB="0" distL="0" distR="0" wp14:anchorId="7430EFDC" wp14:editId="1E02CCB0">
-            <wp:extent cx="5943600" cy="5520690"/>
-            <wp:effectExtent l="0" t="0" r="0" b="3810"/>
-            <wp:docPr id="796405838" name="Picture 1"/>
+          <wp:inline distT="0" distB="0" distL="0" distR="0" wp14:anchorId="6633BFF3" wp14:editId="5D2F0587">
+            <wp:extent cx="5943600" cy="1101725"/>
+            <wp:effectExtent l="0" t="0" r="0" b="3175"/>
+            <wp:docPr id="1648185873" name="Picture 1"/>
             <wp:cNvGraphicFramePr>
               <a:graphicFrameLocks xmlns:a="http://schemas.openxmlformats.org/drawingml/2006/main" noChangeAspect="1"/>
             </wp:cNvGraphicFramePr>
@@ -1719,50 +2709,7 @@
               <a:graphicData uri="http://schemas.openxmlformats.org/drawingml/2006/picture">
                 <pic:pic xmlns:pic="http://schemas.openxmlformats.org/drawingml/2006/picture">
                   <pic:nvPicPr>
-                    <pic:cNvPr id="796405838" name=""/>
-                    <pic:cNvPicPr/>
-                  </pic:nvPicPr>
-                  <pic:blipFill>
-                    <a:blip r:embed="rId17"/>
-                    <a:stretch>
-                      <a:fillRect/>
-                    </a:stretch>
-                  </pic:blipFill>
-                  <pic:spPr>
-                    <a:xfrm>
-                      <a:off x="0" y="0"/>
-                      <a:ext cx="5943600" cy="5520690"/>
-                    </a:xfrm>
-                    <a:prstGeom prst="rect">
-                      <a:avLst/>
-                    </a:prstGeom>
-                  </pic:spPr>
-                </pic:pic>
-              </a:graphicData>
-            </a:graphic>
-          </wp:inline>
-        </w:drawing>
-      </w:r>
-    </w:p>
-    <w:p>
-      <w:r>
-        <w:rPr>
-          <w:noProof/>
-        </w:rPr>
-        <w:lastRenderedPageBreak/>
-        <w:drawing>
-          <wp:inline distT="0" distB="0" distL="0" distR="0" wp14:anchorId="25ECD280" wp14:editId="4E16158B">
-            <wp:extent cx="5943600" cy="3881755"/>
-            <wp:effectExtent l="38100" t="38100" r="38100" b="42545"/>
-            <wp:docPr id="1608142947" name="Picture 1"/>
-            <wp:cNvGraphicFramePr>
-              <a:graphicFrameLocks xmlns:a="http://schemas.openxmlformats.org/drawingml/2006/main" noChangeAspect="1"/>
-            </wp:cNvGraphicFramePr>
-            <a:graphic xmlns:a="http://schemas.openxmlformats.org/drawingml/2006/main">
-              <a:graphicData uri="http://schemas.openxmlformats.org/drawingml/2006/picture">
-                <pic:pic xmlns:pic="http://schemas.openxmlformats.org/drawingml/2006/picture">
-                  <pic:nvPicPr>
-                    <pic:cNvPr id="1608142947" name=""/>
+                    <pic:cNvPr id="1648185873" name=""/>
                     <pic:cNvPicPr/>
                   </pic:nvPicPr>
                   <pic:blipFill>
@@ -1774,16 +2721,11 @@
                   <pic:spPr>
                     <a:xfrm>
                       <a:off x="0" y="0"/>
-                      <a:ext cx="5943600" cy="3881755"/>
+                      <a:ext cx="5943600" cy="1101725"/>
                     </a:xfrm>
                     <a:prstGeom prst="rect">
                       <a:avLst/>
                     </a:prstGeom>
-                    <a:ln w="38100">
-                      <a:solidFill>
-                        <a:schemeClr val="tx1"/>
-                      </a:solidFill>
-                    </a:ln>
                   </pic:spPr>
                 </pic:pic>
               </a:graphicData>
@@ -1793,12 +2735,25 @@
       </w:r>
     </w:p>
     <w:p>
+      <w:pPr>
+        <w:rPr>
+          <w:b/>
+          <w:bCs/>
+        </w:rPr>
+      </w:pPr>
+    </w:p>
+    <w:p>
+      <w:r>
+        <w:t>Data Gets Successfully inserted.</w:t>
+      </w:r>
+    </w:p>
+    <w:p>
       <w:r>
         <w:drawing>
-          <wp:inline distT="0" distB="0" distL="0" distR="0" wp14:anchorId="33187CD1" wp14:editId="4EB5060D">
-            <wp:extent cx="5943600" cy="2358390"/>
-            <wp:effectExtent l="0" t="0" r="0" b="3810"/>
-            <wp:docPr id="1782078655" name="Picture 1"/>
+          <wp:inline distT="0" distB="0" distL="0" distR="0" wp14:anchorId="2B9DF35D" wp14:editId="402227E9">
+            <wp:extent cx="5943600" cy="2831465"/>
+            <wp:effectExtent l="0" t="0" r="0" b="6985"/>
+            <wp:docPr id="157542132" name="Picture 1"/>
             <wp:cNvGraphicFramePr>
               <a:graphicFrameLocks xmlns:a="http://schemas.openxmlformats.org/drawingml/2006/main" noChangeAspect="1"/>
             </wp:cNvGraphicFramePr>
@@ -1806,7 +2761,7 @@
               <a:graphicData uri="http://schemas.openxmlformats.org/drawingml/2006/picture">
                 <pic:pic xmlns:pic="http://schemas.openxmlformats.org/drawingml/2006/picture">
                   <pic:nvPicPr>
-                    <pic:cNvPr id="1782078655" name=""/>
+                    <pic:cNvPr id="157542132" name=""/>
                     <pic:cNvPicPr/>
                   </pic:nvPicPr>
                   <pic:blipFill>
@@ -1818,7 +2773,7 @@
                   <pic:spPr>
                     <a:xfrm>
                       <a:off x="0" y="0"/>
-                      <a:ext cx="5943600" cy="2358390"/>
+                      <a:ext cx="5943600" cy="2831465"/>
                     </a:xfrm>
                     <a:prstGeom prst="rect">
                       <a:avLst/>
@@ -1833,15 +2788,16 @@
     </w:p>
     <w:p>
       <w:r>
-        <w:rPr>
-          <w:noProof/>
-        </w:rPr>
-        <w:lastRenderedPageBreak/>
+        <w:t>Frontend Console</w:t>
+      </w:r>
+    </w:p>
+    <w:p>
+      <w:r>
         <w:drawing>
-          <wp:inline distT="0" distB="0" distL="0" distR="0" wp14:anchorId="26C4842A" wp14:editId="75B32C9F">
-            <wp:extent cx="5943600" cy="4535805"/>
-            <wp:effectExtent l="38100" t="38100" r="38100" b="36195"/>
-            <wp:docPr id="1278341311" name="Picture 1"/>
+          <wp:inline distT="0" distB="0" distL="0" distR="0" wp14:anchorId="5A059211" wp14:editId="11442AB5">
+            <wp:extent cx="5943600" cy="2479675"/>
+            <wp:effectExtent l="0" t="0" r="0" b="0"/>
+            <wp:docPr id="1247758907" name="Picture 1"/>
             <wp:cNvGraphicFramePr>
               <a:graphicFrameLocks xmlns:a="http://schemas.openxmlformats.org/drawingml/2006/main" noChangeAspect="1"/>
             </wp:cNvGraphicFramePr>
@@ -1849,7 +2805,7 @@
               <a:graphicData uri="http://schemas.openxmlformats.org/drawingml/2006/picture">
                 <pic:pic xmlns:pic="http://schemas.openxmlformats.org/drawingml/2006/picture">
                   <pic:nvPicPr>
-                    <pic:cNvPr id="1278341311" name=""/>
+                    <pic:cNvPr id="1247758907" name=""/>
                     <pic:cNvPicPr/>
                   </pic:nvPicPr>
                   <pic:blipFill>
@@ -1861,16 +2817,11 @@
                   <pic:spPr>
                     <a:xfrm>
                       <a:off x="0" y="0"/>
-                      <a:ext cx="5943600" cy="4535805"/>
+                      <a:ext cx="5943600" cy="2479675"/>
                     </a:xfrm>
                     <a:prstGeom prst="rect">
                       <a:avLst/>
                     </a:prstGeom>
-                    <a:ln w="38100">
-                      <a:solidFill>
-                        <a:schemeClr val="tx1"/>
-                      </a:solidFill>
-                    </a:ln>
                   </pic:spPr>
                 </pic:pic>
               </a:graphicData>
@@ -1881,15 +2832,17 @@
     </w:p>
     <w:p>
       <w:r>
-        <w:rPr>
-          <w:noProof/>
-        </w:rPr>
+        <w:t>Backend Console</w:t>
+      </w:r>
+    </w:p>
+    <w:p>
+      <w:r>
         <w:lastRenderedPageBreak/>
         <w:drawing>
-          <wp:inline distT="0" distB="0" distL="0" distR="0" wp14:anchorId="1782C2D5" wp14:editId="42FD9550">
-            <wp:extent cx="5943600" cy="4229735"/>
-            <wp:effectExtent l="38100" t="38100" r="38100" b="37465"/>
-            <wp:docPr id="1246320658" name="Picture 1"/>
+          <wp:inline distT="0" distB="0" distL="0" distR="0" wp14:anchorId="5BB2E625" wp14:editId="183D6BBB">
+            <wp:extent cx="5943600" cy="1253490"/>
+            <wp:effectExtent l="0" t="0" r="0" b="3810"/>
+            <wp:docPr id="1586716886" name="Picture 1"/>
             <wp:cNvGraphicFramePr>
               <a:graphicFrameLocks xmlns:a="http://schemas.openxmlformats.org/drawingml/2006/main" noChangeAspect="1"/>
             </wp:cNvGraphicFramePr>
@@ -1897,7 +2850,7 @@
               <a:graphicData uri="http://schemas.openxmlformats.org/drawingml/2006/picture">
                 <pic:pic xmlns:pic="http://schemas.openxmlformats.org/drawingml/2006/picture">
                   <pic:nvPicPr>
-                    <pic:cNvPr id="1246320658" name=""/>
+                    <pic:cNvPr id="1586716886" name=""/>
                     <pic:cNvPicPr/>
                   </pic:nvPicPr>
                   <pic:blipFill>
@@ -1909,16 +2862,11 @@
                   <pic:spPr>
                     <a:xfrm>
                       <a:off x="0" y="0"/>
-                      <a:ext cx="5943600" cy="4229735"/>
+                      <a:ext cx="5943600" cy="1253490"/>
                     </a:xfrm>
                     <a:prstGeom prst="rect">
                       <a:avLst/>
                     </a:prstGeom>
-                    <a:ln w="38100">
-                      <a:solidFill>
-                        <a:schemeClr val="tx1"/>
-                      </a:solidFill>
-                    </a:ln>
                   </pic:spPr>
                 </pic:pic>
               </a:graphicData>
@@ -1927,13 +2875,27 @@
         </w:drawing>
       </w:r>
     </w:p>
+    <w:p/>
+    <w:p>
+      <w:r>
+        <w:t xml:space="preserve">Click on View Data button in frontend to view </w:t>
+      </w:r>
+      <w:proofErr w:type="spellStart"/>
+      <w:r>
+        <w:t>data.json</w:t>
+      </w:r>
+      <w:proofErr w:type="spellEnd"/>
+      <w:r>
+        <w:t xml:space="preserve"> file data.</w:t>
+      </w:r>
+    </w:p>
     <w:p>
       <w:r>
         <w:drawing>
-          <wp:inline distT="0" distB="0" distL="0" distR="0" wp14:anchorId="24CA344A" wp14:editId="77D597E4">
-            <wp:extent cx="5943600" cy="2762885"/>
-            <wp:effectExtent l="0" t="0" r="0" b="0"/>
-            <wp:docPr id="311762633" name="Picture 1"/>
+          <wp:inline distT="0" distB="0" distL="0" distR="0" wp14:anchorId="40AE9D48" wp14:editId="05D4A402">
+            <wp:extent cx="3553321" cy="3753374"/>
+            <wp:effectExtent l="0" t="0" r="9525" b="0"/>
+            <wp:docPr id="1978549734" name="Picture 1"/>
             <wp:cNvGraphicFramePr>
               <a:graphicFrameLocks xmlns:a="http://schemas.openxmlformats.org/drawingml/2006/main" noChangeAspect="1"/>
             </wp:cNvGraphicFramePr>
@@ -1941,7 +2903,7 @@
               <a:graphicData uri="http://schemas.openxmlformats.org/drawingml/2006/picture">
                 <pic:pic xmlns:pic="http://schemas.openxmlformats.org/drawingml/2006/picture">
                   <pic:nvPicPr>
-                    <pic:cNvPr id="311762633" name=""/>
+                    <pic:cNvPr id="1978549734" name=""/>
                     <pic:cNvPicPr/>
                   </pic:nvPicPr>
                   <pic:blipFill>
@@ -1953,7 +2915,7 @@
                   <pic:spPr>
                     <a:xfrm>
                       <a:off x="0" y="0"/>
-                      <a:ext cx="5943600" cy="2762885"/>
+                      <a:ext cx="3553321" cy="3753374"/>
                     </a:xfrm>
                     <a:prstGeom prst="rect">
                       <a:avLst/>
@@ -1966,6 +2928,182 @@
         </w:drawing>
       </w:r>
     </w:p>
+    <w:p>
+      <w:r>
+        <w:t>Backend Console</w:t>
+      </w:r>
+    </w:p>
+    <w:p>
+      <w:r>
+        <w:lastRenderedPageBreak/>
+        <w:drawing>
+          <wp:inline distT="0" distB="0" distL="0" distR="0" wp14:anchorId="13883DB3" wp14:editId="56583D28">
+            <wp:extent cx="5943600" cy="2369820"/>
+            <wp:effectExtent l="0" t="0" r="0" b="0"/>
+            <wp:docPr id="2043264302" name="Picture 1"/>
+            <wp:cNvGraphicFramePr>
+              <a:graphicFrameLocks xmlns:a="http://schemas.openxmlformats.org/drawingml/2006/main" noChangeAspect="1"/>
+            </wp:cNvGraphicFramePr>
+            <a:graphic xmlns:a="http://schemas.openxmlformats.org/drawingml/2006/main">
+              <a:graphicData uri="http://schemas.openxmlformats.org/drawingml/2006/picture">
+                <pic:pic xmlns:pic="http://schemas.openxmlformats.org/drawingml/2006/picture">
+                  <pic:nvPicPr>
+                    <pic:cNvPr id="2043264302" name=""/>
+                    <pic:cNvPicPr/>
+                  </pic:nvPicPr>
+                  <pic:blipFill>
+                    <a:blip r:embed="rId24"/>
+                    <a:stretch>
+                      <a:fillRect/>
+                    </a:stretch>
+                  </pic:blipFill>
+                  <pic:spPr>
+                    <a:xfrm>
+                      <a:off x="0" y="0"/>
+                      <a:ext cx="5943600" cy="2369820"/>
+                    </a:xfrm>
+                    <a:prstGeom prst="rect">
+                      <a:avLst/>
+                    </a:prstGeom>
+                  </pic:spPr>
+                </pic:pic>
+              </a:graphicData>
+            </a:graphic>
+          </wp:inline>
+        </w:drawing>
+      </w:r>
+    </w:p>
+    <w:p>
+      <w:r>
+        <w:t>Frontend Console</w:t>
+      </w:r>
+    </w:p>
+    <w:p>
+      <w:r>
+        <w:drawing>
+          <wp:inline distT="0" distB="0" distL="0" distR="0" wp14:anchorId="0F550237" wp14:editId="26B5BAAF">
+            <wp:extent cx="5943600" cy="2034540"/>
+            <wp:effectExtent l="0" t="0" r="0" b="3810"/>
+            <wp:docPr id="1650218036" name="Picture 1"/>
+            <wp:cNvGraphicFramePr>
+              <a:graphicFrameLocks xmlns:a="http://schemas.openxmlformats.org/drawingml/2006/main" noChangeAspect="1"/>
+            </wp:cNvGraphicFramePr>
+            <a:graphic xmlns:a="http://schemas.openxmlformats.org/drawingml/2006/main">
+              <a:graphicData uri="http://schemas.openxmlformats.org/drawingml/2006/picture">
+                <pic:pic xmlns:pic="http://schemas.openxmlformats.org/drawingml/2006/picture">
+                  <pic:nvPicPr>
+                    <pic:cNvPr id="1650218036" name=""/>
+                    <pic:cNvPicPr/>
+                  </pic:nvPicPr>
+                  <pic:blipFill>
+                    <a:blip r:embed="rId25"/>
+                    <a:stretch>
+                      <a:fillRect/>
+                    </a:stretch>
+                  </pic:blipFill>
+                  <pic:spPr>
+                    <a:xfrm>
+                      <a:off x="0" y="0"/>
+                      <a:ext cx="5943600" cy="2034540"/>
+                    </a:xfrm>
+                    <a:prstGeom prst="rect">
+                      <a:avLst/>
+                    </a:prstGeom>
+                  </pic:spPr>
+                </pic:pic>
+              </a:graphicData>
+            </a:graphic>
+          </wp:inline>
+        </w:drawing>
+      </w:r>
+    </w:p>
+    <w:p/>
+    <w:p>
+      <w:r>
+        <w:t>Mongo DB</w:t>
+      </w:r>
+    </w:p>
+    <w:p>
+      <w:r>
+        <w:lastRenderedPageBreak/>
+        <w:drawing>
+          <wp:inline distT="0" distB="0" distL="0" distR="0" wp14:anchorId="4718393E" wp14:editId="20B9A903">
+            <wp:extent cx="5943600" cy="3165475"/>
+            <wp:effectExtent l="0" t="0" r="0" b="0"/>
+            <wp:docPr id="1668914402" name="Picture 1"/>
+            <wp:cNvGraphicFramePr>
+              <a:graphicFrameLocks xmlns:a="http://schemas.openxmlformats.org/drawingml/2006/main" noChangeAspect="1"/>
+            </wp:cNvGraphicFramePr>
+            <a:graphic xmlns:a="http://schemas.openxmlformats.org/drawingml/2006/main">
+              <a:graphicData uri="http://schemas.openxmlformats.org/drawingml/2006/picture">
+                <pic:pic xmlns:pic="http://schemas.openxmlformats.org/drawingml/2006/picture">
+                  <pic:nvPicPr>
+                    <pic:cNvPr id="1668914402" name=""/>
+                    <pic:cNvPicPr/>
+                  </pic:nvPicPr>
+                  <pic:blipFill>
+                    <a:blip r:embed="rId26"/>
+                    <a:stretch>
+                      <a:fillRect/>
+                    </a:stretch>
+                  </pic:blipFill>
+                  <pic:spPr>
+                    <a:xfrm>
+                      <a:off x="0" y="0"/>
+                      <a:ext cx="5943600" cy="3165475"/>
+                    </a:xfrm>
+                    <a:prstGeom prst="rect">
+                      <a:avLst/>
+                    </a:prstGeom>
+                  </pic:spPr>
+                </pic:pic>
+              </a:graphicData>
+            </a:graphic>
+          </wp:inline>
+        </w:drawing>
+      </w:r>
+    </w:p>
+    <w:p>
+      <w:r>
+        <w:lastRenderedPageBreak/>
+        <w:drawing>
+          <wp:inline distT="0" distB="0" distL="0" distR="0" wp14:anchorId="3AEB1621" wp14:editId="3583AD10">
+            <wp:extent cx="5943600" cy="5183505"/>
+            <wp:effectExtent l="0" t="0" r="0" b="0"/>
+            <wp:docPr id="971622410" name="Picture 1"/>
+            <wp:cNvGraphicFramePr>
+              <a:graphicFrameLocks xmlns:a="http://schemas.openxmlformats.org/drawingml/2006/main" noChangeAspect="1"/>
+            </wp:cNvGraphicFramePr>
+            <a:graphic xmlns:a="http://schemas.openxmlformats.org/drawingml/2006/main">
+              <a:graphicData uri="http://schemas.openxmlformats.org/drawingml/2006/picture">
+                <pic:pic xmlns:pic="http://schemas.openxmlformats.org/drawingml/2006/picture">
+                  <pic:nvPicPr>
+                    <pic:cNvPr id="971622410" name=""/>
+                    <pic:cNvPicPr/>
+                  </pic:nvPicPr>
+                  <pic:blipFill>
+                    <a:blip r:embed="rId27"/>
+                    <a:stretch>
+                      <a:fillRect/>
+                    </a:stretch>
+                  </pic:blipFill>
+                  <pic:spPr>
+                    <a:xfrm>
+                      <a:off x="0" y="0"/>
+                      <a:ext cx="5943600" cy="5183505"/>
+                    </a:xfrm>
+                    <a:prstGeom prst="rect">
+                      <a:avLst/>
+                    </a:prstGeom>
+                  </pic:spPr>
+                </pic:pic>
+              </a:graphicData>
+            </a:graphic>
+          </wp:inline>
+        </w:drawing>
+      </w:r>
+    </w:p>
+    <w:p/>
     <w:sectPr>
       <w:pgSz w:w="12240" w:h="15840"/>
       <w:pgMar w:top="1440" w:right="1440" w:bottom="1440" w:left="1440" w:header="720" w:footer="720" w:gutter="0"/>

</xml_diff>